<commit_message>
Update güneş takip sistemi RAPOR.docx
</commit_message>
<xml_diff>
--- a/güneş takip sistemi RAPOR.docx
+++ b/güneş takip sistemi RAPOR.docx
@@ -182,8 +182,8 @@
           <w:b/>
           <w:bCs/>
           <w:color w:val="000000"/>
-          <w:sz w:val="28"/>
-          <w:szCs w:val="28"/>
+          <w:sz w:val="40"/>
+          <w:szCs w:val="40"/>
           <w:u w:val="single"/>
           <w:shd w:val="clear" w:color="auto" w:fill="FFFFFF"/>
           <w:lang w:val="en-US"/>
@@ -192,219 +192,160 @@
     </w:p>
     <w:p>
       <w:pPr>
-        <w:pStyle w:val="paragraph"/>
+        <w:pStyle w:val="Balk3"/>
+        <w:shd w:val="clear" w:color="auto" w:fill="FFFFFF"/>
+        <w:spacing w:before="0" w:line="300" w:lineRule="atLeast"/>
+        <w:rPr>
+          <w:rFonts w:ascii="Arial" w:hAnsi="Arial" w:cs="Arial"/>
+          <w:color w:val="666666"/>
+          <w:sz w:val="36"/>
+          <w:szCs w:val="36"/>
+        </w:rPr>
+      </w:pPr>
+      <w:r>
+        <w:rPr>
+          <w:rFonts w:ascii="inherit" w:hAnsi="inherit" w:cs="Arial"/>
+          <w:color w:val="010000"/>
+          <w:sz w:val="28"/>
+          <w:szCs w:val="32"/>
+          <w:bdr w:val="none" w:sz="0" w:space="0" w:color="auto" w:frame="1"/>
+        </w:rPr>
+        <w:t xml:space="preserve">Arduino </w:t>
+      </w:r>
+      <w:proofErr w:type="spellStart"/>
+      <w:r>
+        <w:rPr>
+          <w:rFonts w:ascii="inherit" w:hAnsi="inherit" w:cs="Arial"/>
+          <w:color w:val="010000"/>
+          <w:sz w:val="28"/>
+          <w:szCs w:val="32"/>
+          <w:bdr w:val="none" w:sz="0" w:space="0" w:color="auto" w:frame="1"/>
+        </w:rPr>
+        <w:t>Uno</w:t>
+      </w:r>
+      <w:proofErr w:type="spellEnd"/>
+      <w:r>
+        <w:rPr>
+          <w:rFonts w:ascii="inherit" w:hAnsi="inherit" w:cs="Arial"/>
+          <w:color w:val="010000"/>
+          <w:sz w:val="28"/>
+          <w:szCs w:val="32"/>
+          <w:bdr w:val="none" w:sz="0" w:space="0" w:color="auto" w:frame="1"/>
+        </w:rPr>
+        <w:t xml:space="preserve"> Teknik Özellikleri:</w:t>
+      </w:r>
+    </w:p>
+    <w:p>
+      <w:pPr>
         <w:numPr>
           <w:ilvl w:val="0"/>
-          <w:numId w:val="1"/>
+          <w:numId w:val="16"/>
         </w:numPr>
-        <w:spacing w:before="0" w:beforeAutospacing="0" w:after="0" w:afterAutospacing="0"/>
-        <w:ind w:left="1800" w:firstLine="0"/>
+        <w:shd w:val="clear" w:color="auto" w:fill="FFFFFF"/>
+        <w:spacing w:after="0" w:line="225" w:lineRule="atLeast"/>
         <w:textAlignment w:val="baseline"/>
-      </w:pPr>
-      <w:r>
-        <w:rPr>
-          <w:rStyle w:val="normaltextrun"/>
-          <w:lang w:val="en-US"/>
-        </w:rPr>
-        <w:t>Arduino UNO microcontroller board:</w:t>
-      </w:r>
-    </w:p>
-    <w:p>
-      <w:pPr>
-        <w:pStyle w:val="paragraph"/>
+        <w:rPr>
+          <w:rFonts w:ascii="inherit" w:hAnsi="inherit" w:cs="Tahoma"/>
+          <w:color w:val="000000"/>
+          <w:sz w:val="20"/>
+          <w:szCs w:val="20"/>
+        </w:rPr>
+      </w:pPr>
+      <w:r>
+        <w:rPr>
+          <w:rFonts w:ascii="Arial" w:hAnsi="Arial" w:cs="Arial"/>
+          <w:color w:val="000000"/>
+          <w:sz w:val="24"/>
+          <w:szCs w:val="24"/>
+          <w:bdr w:val="none" w:sz="0" w:space="0" w:color="auto" w:frame="1"/>
+        </w:rPr>
+        <w:t>Mikrodenetleyici: ATmega328</w:t>
+      </w:r>
+    </w:p>
+    <w:p>
+      <w:pPr>
         <w:numPr>
           <w:ilvl w:val="0"/>
-          <w:numId w:val="2"/>
+          <w:numId w:val="16"/>
         </w:numPr>
-        <w:spacing w:before="0" w:beforeAutospacing="0" w:after="0" w:afterAutospacing="0"/>
-        <w:ind w:left="2160" w:firstLine="0"/>
+        <w:shd w:val="clear" w:color="auto" w:fill="FFFFFF"/>
+        <w:spacing w:after="0" w:line="225" w:lineRule="atLeast"/>
         <w:textAlignment w:val="baseline"/>
-      </w:pPr>
-      <w:r>
-        <w:rPr>
-          <w:rStyle w:val="normaltextrun"/>
-          <w:lang w:val="en-US"/>
-        </w:rPr>
-        <w:t>Microcontroller: ATmega328P</w:t>
-      </w:r>
-    </w:p>
-    <w:p>
-      <w:pPr>
-        <w:pStyle w:val="paragraph"/>
+        <w:rPr>
+          <w:rFonts w:ascii="inherit" w:hAnsi="inherit" w:cs="Tahoma"/>
+          <w:color w:val="000000"/>
+          <w:sz w:val="20"/>
+          <w:szCs w:val="20"/>
+        </w:rPr>
+      </w:pPr>
+      <w:r>
+        <w:rPr>
+          <w:rFonts w:ascii="Arial" w:hAnsi="Arial" w:cs="Arial"/>
+          <w:color w:val="000000"/>
+          <w:sz w:val="24"/>
+          <w:szCs w:val="24"/>
+          <w:bdr w:val="none" w:sz="0" w:space="0" w:color="auto" w:frame="1"/>
+        </w:rPr>
+        <w:t>Çalışma Gerilimi: 5V</w:t>
+      </w:r>
+    </w:p>
+    <w:p>
+      <w:pPr>
         <w:numPr>
           <w:ilvl w:val="0"/>
-          <w:numId w:val="2"/>
+          <w:numId w:val="16"/>
         </w:numPr>
-        <w:spacing w:before="0" w:beforeAutospacing="0" w:after="0" w:afterAutospacing="0"/>
-        <w:ind w:left="2160" w:firstLine="0"/>
+        <w:shd w:val="clear" w:color="auto" w:fill="FFFFFF"/>
+        <w:spacing w:after="0" w:line="225" w:lineRule="atLeast"/>
         <w:textAlignment w:val="baseline"/>
-      </w:pPr>
-      <w:r>
-        <w:rPr>
-          <w:rStyle w:val="normaltextrun"/>
-          <w:lang w:val="en-US"/>
-        </w:rPr>
-        <w:t>Operating voltage: 5V</w:t>
-      </w:r>
-    </w:p>
-    <w:p>
-      <w:pPr>
-        <w:pStyle w:val="paragraph"/>
+        <w:rPr>
+          <w:rFonts w:ascii="inherit" w:hAnsi="inherit" w:cs="Tahoma"/>
+          <w:color w:val="000000"/>
+          <w:sz w:val="20"/>
+          <w:szCs w:val="20"/>
+        </w:rPr>
+      </w:pPr>
+      <w:r>
+        <w:rPr>
+          <w:rFonts w:ascii="Arial" w:hAnsi="Arial" w:cs="Arial"/>
+          <w:color w:val="000000"/>
+          <w:sz w:val="24"/>
+          <w:szCs w:val="24"/>
+          <w:bdr w:val="none" w:sz="0" w:space="0" w:color="auto" w:frame="1"/>
+        </w:rPr>
+        <w:t>Giriş Gerilimi (önerilen): 7-12V</w:t>
+      </w:r>
+    </w:p>
+    <w:p>
+      <w:pPr>
         <w:numPr>
           <w:ilvl w:val="0"/>
-          <w:numId w:val="2"/>
+          <w:numId w:val="16"/>
         </w:numPr>
-        <w:spacing w:before="0" w:beforeAutospacing="0" w:after="0" w:afterAutospacing="0"/>
-        <w:ind w:left="2160" w:firstLine="0"/>
+        <w:shd w:val="clear" w:color="auto" w:fill="FFFFFF"/>
+        <w:spacing w:after="0" w:line="225" w:lineRule="atLeast"/>
         <w:textAlignment w:val="baseline"/>
-      </w:pPr>
-      <w:r>
-        <w:rPr>
-          <w:rStyle w:val="normaltextrun"/>
-          <w:lang w:val="en-US"/>
-        </w:rPr>
-        <w:t>Input voltage: 7-12V</w:t>
-      </w:r>
-    </w:p>
-    <w:p>
-      <w:pPr>
-        <w:pStyle w:val="paragraph"/>
-        <w:numPr>
-          <w:ilvl w:val="0"/>
-          <w:numId w:val="2"/>
-        </w:numPr>
-        <w:spacing w:before="0" w:beforeAutospacing="0" w:after="0" w:afterAutospacing="0"/>
-        <w:ind w:left="2160" w:firstLine="0"/>
-        <w:textAlignment w:val="baseline"/>
-      </w:pPr>
-      <w:r>
-        <w:rPr>
-          <w:rStyle w:val="normaltextrun"/>
-          <w:lang w:val="en-US"/>
-        </w:rPr>
-        <w:t>Digital I/O pins: 14 (6 of which support PWM)</w:t>
-      </w:r>
-    </w:p>
-    <w:p>
-      <w:pPr>
-        <w:pStyle w:val="paragraph"/>
-        <w:numPr>
-          <w:ilvl w:val="0"/>
-          <w:numId w:val="3"/>
-        </w:numPr>
-        <w:spacing w:before="0" w:beforeAutospacing="0" w:after="0" w:afterAutospacing="0"/>
-        <w:ind w:left="2160" w:firstLine="0"/>
-        <w:textAlignment w:val="baseline"/>
-      </w:pPr>
-      <w:r>
-        <w:rPr>
-          <w:rStyle w:val="normaltextrun"/>
-          <w:lang w:val="en-US"/>
-        </w:rPr>
-        <w:t>Analog input pins: 6</w:t>
-      </w:r>
-    </w:p>
-    <w:p>
-      <w:pPr>
-        <w:pStyle w:val="paragraph"/>
-        <w:numPr>
-          <w:ilvl w:val="0"/>
-          <w:numId w:val="3"/>
-        </w:numPr>
-        <w:spacing w:before="0" w:beforeAutospacing="0" w:after="0" w:afterAutospacing="0"/>
-        <w:ind w:left="2160" w:firstLine="0"/>
-        <w:textAlignment w:val="baseline"/>
-      </w:pPr>
-      <w:r>
-        <w:rPr>
-          <w:rStyle w:val="normaltextrun"/>
-          <w:lang w:val="en-US"/>
-        </w:rPr>
-        <w:t>Flash memory: 32 KB (0.5 KB used by bootloader)</w:t>
-      </w:r>
-    </w:p>
-    <w:p>
-      <w:pPr>
-        <w:pStyle w:val="paragraph"/>
-        <w:numPr>
-          <w:ilvl w:val="0"/>
-          <w:numId w:val="3"/>
-        </w:numPr>
-        <w:spacing w:before="0" w:beforeAutospacing="0" w:after="0" w:afterAutospacing="0"/>
-        <w:ind w:left="2160" w:firstLine="0"/>
-        <w:textAlignment w:val="baseline"/>
-      </w:pPr>
-      <w:r>
-        <w:rPr>
-          <w:rStyle w:val="normaltextrun"/>
-          <w:lang w:val="en-US"/>
-        </w:rPr>
-        <w:t>SRAM: 2 KB</w:t>
-      </w:r>
-    </w:p>
-    <w:p>
-      <w:pPr>
-        <w:pStyle w:val="paragraph"/>
-        <w:numPr>
-          <w:ilvl w:val="0"/>
-          <w:numId w:val="3"/>
-        </w:numPr>
-        <w:spacing w:before="0" w:beforeAutospacing="0" w:after="0" w:afterAutospacing="0"/>
-        <w:ind w:left="2160" w:firstLine="0"/>
-        <w:textAlignment w:val="baseline"/>
-      </w:pPr>
-      <w:r>
-        <w:rPr>
-          <w:rStyle w:val="normaltextrun"/>
-          <w:lang w:val="en-US"/>
-        </w:rPr>
-        <w:t>EEPROM: 1 KB</w:t>
-      </w:r>
-    </w:p>
-    <w:p>
-      <w:pPr>
-        <w:pStyle w:val="paragraph"/>
-        <w:numPr>
-          <w:ilvl w:val="0"/>
-          <w:numId w:val="3"/>
-        </w:numPr>
-        <w:spacing w:before="0" w:beforeAutospacing="0" w:after="0" w:afterAutospacing="0"/>
-        <w:ind w:left="2160" w:firstLine="0"/>
-        <w:textAlignment w:val="baseline"/>
-      </w:pPr>
-      <w:r>
-        <w:rPr>
-          <w:rStyle w:val="normaltextrun"/>
-          <w:lang w:val="en-US"/>
-        </w:rPr>
-        <w:t>Clock Speed: 16MHz</w:t>
-      </w:r>
-    </w:p>
-    <w:p>
-      <w:pPr>
-        <w:rPr>
-          <w:b/>
-          <w:bCs/>
-          <w:color w:val="000000"/>
-          <w:sz w:val="28"/>
-          <w:szCs w:val="28"/>
-          <w:u w:val="single"/>
-          <w:shd w:val="clear" w:color="auto" w:fill="FFFFFF"/>
-          <w:lang w:val="en-US"/>
+        <w:rPr>
+          <w:rFonts w:ascii="inherit" w:hAnsi="inherit" w:cs="Tahoma"/>
+          <w:color w:val="000000"/>
+          <w:sz w:val="20"/>
+          <w:szCs w:val="20"/>
         </w:rPr>
       </w:pPr>
       <w:r>
         <w:rPr>
           <w:noProof/>
+          <w:sz w:val="24"/>
+          <w:szCs w:val="24"/>
         </w:rPr>
         <w:drawing>
-          <wp:anchor distT="0" distB="0" distL="114300" distR="114300" simplePos="0" relativeHeight="251658240" behindDoc="0" locked="0" layoutInCell="1" allowOverlap="1" wp14:anchorId="0E934025" wp14:editId="677965F6">
+          <wp:anchor distT="0" distB="0" distL="114300" distR="114300" simplePos="0" relativeHeight="251658240" behindDoc="0" locked="0" layoutInCell="1" allowOverlap="1" wp14:anchorId="0E934025" wp14:editId="3C4E268C">
             <wp:simplePos x="0" y="0"/>
             <wp:positionH relativeFrom="margin">
-              <wp:posOffset>1632585</wp:posOffset>
+              <wp:posOffset>3470910</wp:posOffset>
             </wp:positionH>
             <wp:positionV relativeFrom="margin">
-              <wp:posOffset>3017520</wp:posOffset>
+              <wp:posOffset>1807845</wp:posOffset>
             </wp:positionV>
             <wp:extent cx="2314575" cy="1828800"/>
             <wp:effectExtent l="0" t="0" r="9525" b="0"/>
@@ -456,44 +397,397 @@
       </w:r>
       <w:r>
         <w:rPr>
-          <w:b/>
-          <w:bCs/>
-          <w:color w:val="000000"/>
-          <w:sz w:val="28"/>
-          <w:szCs w:val="28"/>
-          <w:u w:val="single"/>
-          <w:shd w:val="clear" w:color="auto" w:fill="FFFFFF"/>
-          <w:lang w:val="en-US"/>
+          <w:rFonts w:ascii="Arial" w:hAnsi="Arial" w:cs="Arial"/>
+          <w:color w:val="000000"/>
+          <w:sz w:val="24"/>
+          <w:szCs w:val="24"/>
+          <w:bdr w:val="none" w:sz="0" w:space="0" w:color="auto" w:frame="1"/>
+        </w:rPr>
+        <w:t>Giriş Gerilimi (limit): 6-20V</w:t>
+      </w:r>
+    </w:p>
+    <w:p>
+      <w:pPr>
+        <w:numPr>
+          <w:ilvl w:val="0"/>
+          <w:numId w:val="16"/>
+        </w:numPr>
+        <w:shd w:val="clear" w:color="auto" w:fill="FFFFFF"/>
+        <w:spacing w:after="0" w:line="225" w:lineRule="atLeast"/>
+        <w:textAlignment w:val="baseline"/>
+        <w:rPr>
+          <w:rFonts w:ascii="inherit" w:hAnsi="inherit" w:cs="Tahoma"/>
+          <w:color w:val="000000"/>
+          <w:sz w:val="20"/>
+          <w:szCs w:val="20"/>
+        </w:rPr>
+      </w:pPr>
+      <w:r>
+        <w:rPr>
+          <w:rFonts w:ascii="Arial" w:hAnsi="Arial" w:cs="Arial"/>
+          <w:color w:val="000000"/>
+          <w:sz w:val="24"/>
+          <w:szCs w:val="24"/>
+          <w:bdr w:val="none" w:sz="0" w:space="0" w:color="auto" w:frame="1"/>
+        </w:rPr>
+        <w:t>Dijital G/Ç Pinleri: 14 (6 tanesi PWM çıkışı)</w:t>
+      </w:r>
+    </w:p>
+    <w:p>
+      <w:pPr>
+        <w:numPr>
+          <w:ilvl w:val="0"/>
+          <w:numId w:val="16"/>
+        </w:numPr>
+        <w:shd w:val="clear" w:color="auto" w:fill="FFFFFF"/>
+        <w:spacing w:after="0" w:line="225" w:lineRule="atLeast"/>
+        <w:textAlignment w:val="baseline"/>
+        <w:rPr>
+          <w:rFonts w:ascii="inherit" w:hAnsi="inherit" w:cs="Tahoma"/>
+          <w:color w:val="000000"/>
+          <w:sz w:val="20"/>
+          <w:szCs w:val="20"/>
+        </w:rPr>
+      </w:pPr>
+      <w:r>
+        <w:rPr>
+          <w:rFonts w:ascii="Arial" w:hAnsi="Arial" w:cs="Arial"/>
+          <w:color w:val="000000"/>
+          <w:sz w:val="24"/>
+          <w:szCs w:val="24"/>
+          <w:bdr w:val="none" w:sz="0" w:space="0" w:color="auto" w:frame="1"/>
+        </w:rPr>
+        <w:t>Analog Giriş Pinleri: 6</w:t>
+      </w:r>
+    </w:p>
+    <w:p>
+      <w:pPr>
+        <w:numPr>
+          <w:ilvl w:val="0"/>
+          <w:numId w:val="16"/>
+        </w:numPr>
+        <w:shd w:val="clear" w:color="auto" w:fill="FFFFFF"/>
+        <w:spacing w:after="0" w:line="225" w:lineRule="atLeast"/>
+        <w:textAlignment w:val="baseline"/>
+        <w:rPr>
+          <w:rFonts w:ascii="inherit" w:hAnsi="inherit" w:cs="Tahoma"/>
+          <w:color w:val="000000"/>
+          <w:sz w:val="20"/>
+          <w:szCs w:val="20"/>
+        </w:rPr>
+      </w:pPr>
+      <w:r>
+        <w:rPr>
+          <w:rFonts w:ascii="Arial" w:hAnsi="Arial" w:cs="Arial"/>
+          <w:color w:val="000000"/>
+          <w:sz w:val="24"/>
+          <w:szCs w:val="24"/>
+          <w:bdr w:val="none" w:sz="0" w:space="0" w:color="auto" w:frame="1"/>
+        </w:rPr>
+        <w:t xml:space="preserve">Her G/Ç için Akım: 40 </w:t>
+      </w:r>
+      <w:proofErr w:type="spellStart"/>
+      <w:r>
+        <w:rPr>
+          <w:rFonts w:ascii="Arial" w:hAnsi="Arial" w:cs="Arial"/>
+          <w:color w:val="000000"/>
+          <w:sz w:val="24"/>
+          <w:szCs w:val="24"/>
+          <w:bdr w:val="none" w:sz="0" w:space="0" w:color="auto" w:frame="1"/>
+        </w:rPr>
+        <w:t>mA</w:t>
+      </w:r>
+      <w:proofErr w:type="spellEnd"/>
+    </w:p>
+    <w:p>
+      <w:pPr>
+        <w:numPr>
+          <w:ilvl w:val="0"/>
+          <w:numId w:val="16"/>
+        </w:numPr>
+        <w:shd w:val="clear" w:color="auto" w:fill="FFFFFF"/>
+        <w:spacing w:after="0" w:line="225" w:lineRule="atLeast"/>
+        <w:textAlignment w:val="baseline"/>
+        <w:rPr>
+          <w:rFonts w:ascii="inherit" w:hAnsi="inherit" w:cs="Tahoma"/>
+          <w:color w:val="000000"/>
+          <w:sz w:val="20"/>
+          <w:szCs w:val="20"/>
+        </w:rPr>
+      </w:pPr>
+      <w:r>
+        <w:rPr>
+          <w:rFonts w:ascii="Arial" w:hAnsi="Arial" w:cs="Arial"/>
+          <w:color w:val="000000"/>
+          <w:sz w:val="24"/>
+          <w:szCs w:val="24"/>
+          <w:bdr w:val="none" w:sz="0" w:space="0" w:color="auto" w:frame="1"/>
+        </w:rPr>
+        <w:t xml:space="preserve">3.3V Çıkış için Akım: 50 </w:t>
+      </w:r>
+      <w:proofErr w:type="spellStart"/>
+      <w:r>
+        <w:rPr>
+          <w:rFonts w:ascii="Arial" w:hAnsi="Arial" w:cs="Arial"/>
+          <w:color w:val="000000"/>
+          <w:sz w:val="24"/>
+          <w:szCs w:val="24"/>
+          <w:bdr w:val="none" w:sz="0" w:space="0" w:color="auto" w:frame="1"/>
+        </w:rPr>
+        <w:t>mA</w:t>
+      </w:r>
+      <w:proofErr w:type="spellEnd"/>
+    </w:p>
+    <w:p>
+      <w:pPr>
+        <w:numPr>
+          <w:ilvl w:val="0"/>
+          <w:numId w:val="16"/>
+        </w:numPr>
+        <w:shd w:val="clear" w:color="auto" w:fill="FFFFFF"/>
+        <w:spacing w:after="0" w:line="225" w:lineRule="atLeast"/>
+        <w:textAlignment w:val="baseline"/>
+        <w:rPr>
+          <w:rFonts w:ascii="inherit" w:hAnsi="inherit" w:cs="Tahoma"/>
+          <w:color w:val="000000"/>
+          <w:sz w:val="20"/>
+          <w:szCs w:val="20"/>
+        </w:rPr>
+      </w:pPr>
+      <w:r>
+        <w:rPr>
+          <w:rFonts w:ascii="Arial" w:hAnsi="Arial" w:cs="Arial"/>
+          <w:color w:val="000000"/>
+          <w:sz w:val="24"/>
+          <w:szCs w:val="24"/>
+          <w:bdr w:val="none" w:sz="0" w:space="0" w:color="auto" w:frame="1"/>
+        </w:rPr>
+        <w:t xml:space="preserve">Flash Hafıza: 32 KB (ATmega328) 0.5 KB kadarı </w:t>
+      </w:r>
+      <w:proofErr w:type="spellStart"/>
+      <w:r>
+        <w:rPr>
+          <w:rFonts w:ascii="Arial" w:hAnsi="Arial" w:cs="Arial"/>
+          <w:color w:val="000000"/>
+          <w:sz w:val="24"/>
+          <w:szCs w:val="24"/>
+          <w:bdr w:val="none" w:sz="0" w:space="0" w:color="auto" w:frame="1"/>
+        </w:rPr>
+        <w:t>bootloader</w:t>
+      </w:r>
+      <w:proofErr w:type="spellEnd"/>
+    </w:p>
+    <w:p>
+      <w:pPr>
+        <w:numPr>
+          <w:ilvl w:val="0"/>
+          <w:numId w:val="16"/>
+        </w:numPr>
+        <w:shd w:val="clear" w:color="auto" w:fill="FFFFFF"/>
+        <w:spacing w:after="0" w:line="225" w:lineRule="atLeast"/>
+        <w:textAlignment w:val="baseline"/>
+        <w:rPr>
+          <w:rFonts w:ascii="inherit" w:hAnsi="inherit" w:cs="Tahoma"/>
+          <w:color w:val="000000"/>
+          <w:sz w:val="20"/>
+          <w:szCs w:val="20"/>
+        </w:rPr>
+      </w:pPr>
+      <w:r>
+        <w:rPr>
+          <w:rFonts w:ascii="Arial" w:hAnsi="Arial" w:cs="Arial"/>
+          <w:color w:val="000000"/>
+          <w:sz w:val="24"/>
+          <w:szCs w:val="24"/>
+          <w:bdr w:val="none" w:sz="0" w:space="0" w:color="auto" w:frame="1"/>
+        </w:rPr>
+        <w:t>SRAM: 2 KB (ATmega328)</w:t>
+      </w:r>
+    </w:p>
+    <w:p>
+      <w:pPr>
+        <w:numPr>
+          <w:ilvl w:val="0"/>
+          <w:numId w:val="16"/>
+        </w:numPr>
+        <w:shd w:val="clear" w:color="auto" w:fill="FFFFFF"/>
+        <w:spacing w:after="0" w:line="225" w:lineRule="atLeast"/>
+        <w:textAlignment w:val="baseline"/>
+        <w:rPr>
+          <w:rFonts w:ascii="inherit" w:hAnsi="inherit" w:cs="Tahoma"/>
+          <w:color w:val="000000"/>
+          <w:sz w:val="20"/>
+          <w:szCs w:val="20"/>
+        </w:rPr>
+      </w:pPr>
+      <w:r>
+        <w:rPr>
+          <w:rFonts w:ascii="Arial" w:hAnsi="Arial" w:cs="Arial"/>
+          <w:color w:val="000000"/>
+          <w:sz w:val="24"/>
+          <w:szCs w:val="24"/>
+          <w:bdr w:val="none" w:sz="0" w:space="0" w:color="auto" w:frame="1"/>
+        </w:rPr>
+        <w:t>EEPROM: 1 KB (ATmega328)</w:t>
+      </w:r>
+    </w:p>
+    <w:p>
+      <w:pPr>
+        <w:numPr>
+          <w:ilvl w:val="0"/>
+          <w:numId w:val="16"/>
+        </w:numPr>
+        <w:shd w:val="clear" w:color="auto" w:fill="FFFFFF"/>
+        <w:spacing w:after="0" w:line="225" w:lineRule="atLeast"/>
+        <w:textAlignment w:val="baseline"/>
+        <w:rPr>
+          <w:rFonts w:ascii="inherit" w:hAnsi="inherit" w:cs="Tahoma"/>
+          <w:color w:val="000000"/>
+          <w:sz w:val="20"/>
+          <w:szCs w:val="20"/>
+        </w:rPr>
+      </w:pPr>
+      <w:r>
+        <w:rPr>
+          <w:rFonts w:ascii="Arial" w:hAnsi="Arial" w:cs="Arial"/>
+          <w:color w:val="000000"/>
+          <w:sz w:val="24"/>
+          <w:szCs w:val="24"/>
+          <w:bdr w:val="none" w:sz="0" w:space="0" w:color="auto" w:frame="1"/>
+        </w:rPr>
+        <w:t>Saat Hızı: 16 MHz</w:t>
+      </w:r>
+    </w:p>
+    <w:p>
+      <w:pPr>
+        <w:numPr>
+          <w:ilvl w:val="0"/>
+          <w:numId w:val="16"/>
+        </w:numPr>
+        <w:shd w:val="clear" w:color="auto" w:fill="FFFFFF"/>
+        <w:spacing w:after="0" w:line="225" w:lineRule="atLeast"/>
+        <w:textAlignment w:val="baseline"/>
+        <w:rPr>
+          <w:rFonts w:ascii="inherit" w:hAnsi="inherit" w:cs="Tahoma"/>
+          <w:color w:val="000000"/>
+          <w:sz w:val="20"/>
+          <w:szCs w:val="20"/>
+        </w:rPr>
+      </w:pPr>
+      <w:r>
+        <w:rPr>
+          <w:rFonts w:ascii="Arial" w:hAnsi="Arial" w:cs="Arial"/>
+          <w:color w:val="000000"/>
+          <w:sz w:val="24"/>
+          <w:szCs w:val="24"/>
+          <w:bdr w:val="none" w:sz="0" w:space="0" w:color="auto" w:frame="1"/>
+        </w:rPr>
+        <w:t>Uzunluk: 68.6 mm</w:t>
+      </w:r>
+    </w:p>
+    <w:p>
+      <w:pPr>
+        <w:numPr>
+          <w:ilvl w:val="0"/>
+          <w:numId w:val="16"/>
+        </w:numPr>
+        <w:shd w:val="clear" w:color="auto" w:fill="FFFFFF"/>
+        <w:spacing w:after="0" w:line="225" w:lineRule="atLeast"/>
+        <w:textAlignment w:val="baseline"/>
+        <w:rPr>
+          <w:rFonts w:ascii="inherit" w:hAnsi="inherit" w:cs="Tahoma"/>
+          <w:color w:val="000000"/>
+          <w:sz w:val="20"/>
+          <w:szCs w:val="20"/>
+        </w:rPr>
+      </w:pPr>
+      <w:r>
+        <w:rPr>
+          <w:rFonts w:ascii="Arial" w:hAnsi="Arial" w:cs="Arial"/>
+          <w:color w:val="000000"/>
+          <w:sz w:val="24"/>
+          <w:szCs w:val="24"/>
+          <w:bdr w:val="none" w:sz="0" w:space="0" w:color="auto" w:frame="1"/>
+        </w:rPr>
+        <w:t>Genişlik: 53.4 mm</w:t>
+      </w:r>
+    </w:p>
+    <w:p>
+      <w:pPr>
+        <w:numPr>
+          <w:ilvl w:val="0"/>
+          <w:numId w:val="16"/>
+        </w:numPr>
+        <w:shd w:val="clear" w:color="auto" w:fill="FFFFFF"/>
+        <w:spacing w:after="0" w:line="225" w:lineRule="atLeast"/>
+        <w:textAlignment w:val="baseline"/>
+        <w:rPr>
+          <w:rFonts w:ascii="inherit" w:hAnsi="inherit" w:cs="Tahoma"/>
+          <w:color w:val="000000"/>
+          <w:sz w:val="20"/>
+          <w:szCs w:val="20"/>
+        </w:rPr>
+      </w:pPr>
+      <w:r>
+        <w:rPr>
+          <w:rFonts w:ascii="Arial" w:hAnsi="Arial" w:cs="Arial"/>
+          <w:color w:val="000000"/>
+          <w:sz w:val="24"/>
+          <w:szCs w:val="24"/>
+          <w:bdr w:val="none" w:sz="0" w:space="0" w:color="auto" w:frame="1"/>
+        </w:rPr>
+        <w:t>Ağırlık: 25 g</w:t>
+      </w:r>
+    </w:p>
+    <w:p>
+      <w:pPr>
+        <w:shd w:val="clear" w:color="auto" w:fill="FFFFFF"/>
+        <w:spacing w:after="0" w:line="225" w:lineRule="atLeast"/>
+        <w:ind w:left="360"/>
+        <w:textAlignment w:val="baseline"/>
+        <w:rPr>
+          <w:rFonts w:ascii="Arial" w:hAnsi="Arial" w:cs="Arial"/>
+          <w:color w:val="000000"/>
+          <w:sz w:val="24"/>
+          <w:szCs w:val="24"/>
+          <w:bdr w:val="none" w:sz="0" w:space="0" w:color="auto" w:frame="1"/>
+        </w:rPr>
+      </w:pPr>
+    </w:p>
+    <w:p>
+      <w:pPr>
+        <w:shd w:val="clear" w:color="auto" w:fill="FFFFFF"/>
+        <w:spacing w:after="0" w:line="225" w:lineRule="atLeast"/>
+        <w:ind w:left="360"/>
+        <w:textAlignment w:val="baseline"/>
+        <w:rPr>
+          <w:rFonts w:ascii="Arial" w:hAnsi="Arial" w:cs="Arial"/>
+          <w:color w:val="000000"/>
+          <w:sz w:val="24"/>
+          <w:szCs w:val="24"/>
+          <w:bdr w:val="none" w:sz="0" w:space="0" w:color="auto" w:frame="1"/>
+        </w:rPr>
+      </w:pPr>
+      <w:r>
+        <w:rPr>
+          <w:rFonts w:ascii="Arial" w:hAnsi="Arial" w:cs="Arial"/>
+          <w:color w:val="000000"/>
+          <w:sz w:val="24"/>
+          <w:szCs w:val="24"/>
+          <w:bdr w:val="none" w:sz="0" w:space="0" w:color="auto" w:frame="1"/>
         </w:rPr>
         <w:t xml:space="preserve"> </w:t>
       </w:r>
-    </w:p>
-    <w:p>
-      <w:pPr>
-        <w:rPr>
-          <w:sz w:val="28"/>
-          <w:szCs w:val="28"/>
-          <w:lang w:val="en-US"/>
-        </w:rPr>
-      </w:pPr>
-    </w:p>
-    <w:p>
-      <w:pPr>
-        <w:rPr>
-          <w:sz w:val="28"/>
-          <w:szCs w:val="28"/>
-          <w:lang w:val="en-US"/>
-        </w:rPr>
-      </w:pPr>
-    </w:p>
-    <w:p>
-      <w:pPr>
-        <w:rPr>
-          <w:sz w:val="28"/>
-          <w:szCs w:val="28"/>
-          <w:lang w:val="en-US"/>
-        </w:rPr>
-      </w:pPr>
+      <w:r>
+        <w:rPr>
+          <w:rFonts w:ascii="Arial" w:hAnsi="Arial" w:cs="Arial"/>
+          <w:color w:val="000000"/>
+          <w:sz w:val="24"/>
+          <w:szCs w:val="24"/>
+          <w:bdr w:val="none" w:sz="0" w:space="0" w:color="auto" w:frame="1"/>
+        </w:rPr>
+        <w:t>https://www.robotistan.com/arduino-uno-r3-klon-usb-kablo-hediyeli-usb-chip-ch340</w:t>
+      </w:r>
     </w:p>
     <w:p>
       <w:pPr>
@@ -537,10 +831,16 @@
         <w:spacing w:before="0" w:beforeAutospacing="0" w:after="0" w:afterAutospacing="0"/>
         <w:ind w:left="1800" w:firstLine="0"/>
         <w:textAlignment w:val="baseline"/>
+        <w:rPr>
+          <w:sz w:val="28"/>
+          <w:szCs w:val="28"/>
+        </w:rPr>
       </w:pPr>
       <w:r>
         <w:rPr>
           <w:rStyle w:val="normaltextrun"/>
+          <w:sz w:val="28"/>
+          <w:szCs w:val="28"/>
           <w:lang w:val="en-US"/>
         </w:rPr>
         <w:t>Light dependent resistor (LDR):</w:t>
@@ -548,166 +848,237 @@
       <w:r>
         <w:rPr>
           <w:rStyle w:val="eop"/>
+          <w:sz w:val="28"/>
+          <w:szCs w:val="28"/>
         </w:rPr>
         <w:t> </w:t>
       </w:r>
     </w:p>
     <w:p>
       <w:pPr>
+        <w:shd w:val="clear" w:color="auto" w:fill="FFFFFF"/>
+        <w:spacing w:after="0" w:line="240" w:lineRule="auto"/>
+        <w:ind w:left="283"/>
+        <w:textAlignment w:val="baseline"/>
+        <w:rPr>
+          <w:rFonts w:ascii="Roboto" w:eastAsia="Times New Roman" w:hAnsi="Roboto" w:cs="Times New Roman"/>
+          <w:color w:val="333745"/>
+          <w:kern w:val="0"/>
+          <w:sz w:val="20"/>
+          <w:szCs w:val="20"/>
+          <w:lang w:eastAsia="tr-TR"/>
+          <w14:ligatures w14:val="none"/>
+        </w:rPr>
+      </w:pPr>
+    </w:p>
+    <w:p>
+      <w:pPr>
+        <w:shd w:val="clear" w:color="auto" w:fill="FFFFFF"/>
+        <w:spacing w:after="0" w:line="240" w:lineRule="auto"/>
+        <w:ind w:left="283"/>
+        <w:textAlignment w:val="baseline"/>
+        <w:rPr>
+          <w:rFonts w:ascii="Roboto" w:eastAsia="Times New Roman" w:hAnsi="Roboto" w:cs="Times New Roman"/>
+          <w:color w:val="333745"/>
+          <w:kern w:val="0"/>
+          <w:sz w:val="20"/>
+          <w:szCs w:val="20"/>
+          <w:lang w:eastAsia="tr-TR"/>
+          <w14:ligatures w14:val="none"/>
+        </w:rPr>
+      </w:pPr>
+    </w:p>
+    <w:p>
+      <w:pPr>
         <w:pStyle w:val="paragraph"/>
+        <w:spacing w:before="0" w:beforeAutospacing="0" w:after="0" w:afterAutospacing="0"/>
+        <w:textAlignment w:val="baseline"/>
+        <w:rPr>
+          <w:rStyle w:val="normaltextrun"/>
+          <w:lang w:val="en-US"/>
+        </w:rPr>
+      </w:pPr>
+      <w:r>
+        <w:rPr>
+          <w:rStyle w:val="normaltextrun"/>
+          <w:lang w:val="en-US"/>
+        </w:rPr>
+        <w:t xml:space="preserve">OEM Roba LM393 Light </w:t>
+      </w:r>
+      <w:proofErr w:type="spellStart"/>
+      <w:r>
+        <w:rPr>
+          <w:rStyle w:val="normaltextrun"/>
+          <w:lang w:val="en-US"/>
+        </w:rPr>
+        <w:t>Sensör</w:t>
+      </w:r>
+      <w:proofErr w:type="spellEnd"/>
+      <w:r>
+        <w:rPr>
+          <w:rStyle w:val="normaltextrun"/>
+          <w:lang w:val="en-US"/>
+        </w:rPr>
+        <w:t xml:space="preserve"> Modül Işık Fotosel Işığa Duyarlı Dijital Çıkış</w:t>
+      </w:r>
+    </w:p>
+    <w:p>
+      <w:pPr>
+        <w:spacing w:after="0" w:line="240" w:lineRule="auto"/>
+        <w:ind w:left="-360" w:right="-360"/>
+        <w:textAlignment w:val="baseline"/>
+        <w:outlineLvl w:val="0"/>
+        <w:rPr>
+          <w:rFonts w:ascii="Arial" w:eastAsia="Times New Roman" w:hAnsi="Arial" w:cs="Arial"/>
+          <w:b/>
+          <w:bCs/>
+          <w:color w:val="484848"/>
+          <w:kern w:val="36"/>
+          <w:sz w:val="26"/>
+          <w:szCs w:val="26"/>
+          <w:lang w:eastAsia="tr-TR"/>
+          <w14:ligatures w14:val="none"/>
+        </w:rPr>
+      </w:pPr>
+    </w:p>
+    <w:p>
+      <w:pPr>
         <w:numPr>
           <w:ilvl w:val="0"/>
           <w:numId w:val="7"/>
         </w:numPr>
-        <w:spacing w:before="0" w:beforeAutospacing="0" w:after="0" w:afterAutospacing="0"/>
-        <w:ind w:left="2160" w:firstLine="0"/>
+        <w:shd w:val="clear" w:color="auto" w:fill="FFFFFF"/>
+        <w:spacing w:after="0" w:line="240" w:lineRule="auto"/>
         <w:textAlignment w:val="baseline"/>
-      </w:pPr>
-      <w:r>
-        <w:rPr>
-          <w:rStyle w:val="normaltextrun"/>
-          <w:lang w:val="en-US"/>
-        </w:rPr>
-        <w:t>Type: Cadmium sulfide (</w:t>
-      </w:r>
-      <w:proofErr w:type="spellStart"/>
-      <w:r>
-        <w:rPr>
-          <w:rStyle w:val="normaltextrun"/>
-          <w:lang w:val="en-US"/>
-        </w:rPr>
-        <w:t>CdS</w:t>
-      </w:r>
-      <w:proofErr w:type="spellEnd"/>
-      <w:r>
-        <w:rPr>
-          <w:rStyle w:val="normaltextrun"/>
-          <w:lang w:val="en-US"/>
-        </w:rPr>
-        <w:t>) photoresistor</w:t>
-      </w:r>
-      <w:r>
-        <w:rPr>
-          <w:rStyle w:val="eop"/>
+        <w:rPr>
+          <w:rFonts w:ascii="Roboto" w:eastAsia="Times New Roman" w:hAnsi="Roboto" w:cs="Times New Roman"/>
+          <w:color w:val="333745"/>
+          <w:kern w:val="0"/>
+          <w:sz w:val="24"/>
+          <w:szCs w:val="24"/>
+          <w:lang w:eastAsia="tr-TR"/>
+          <w14:ligatures w14:val="none"/>
+        </w:rPr>
+      </w:pPr>
+      <w:r>
+        <w:rPr>
+          <w:rFonts w:ascii="Roboto" w:eastAsia="Times New Roman" w:hAnsi="Roboto" w:cs="Times New Roman"/>
+          <w:color w:val="333745"/>
+          <w:kern w:val="0"/>
+          <w:sz w:val="20"/>
+          <w:szCs w:val="20"/>
+          <w:lang w:eastAsia="tr-TR"/>
+          <w14:ligatures w14:val="none"/>
         </w:rPr>
         <w:t> </w:t>
       </w:r>
-    </w:p>
-    <w:p>
-      <w:pPr>
-        <w:pStyle w:val="paragraph"/>
+      <w:r>
+        <w:rPr>
+          <w:rFonts w:ascii="Roboto" w:eastAsia="Times New Roman" w:hAnsi="Roboto" w:cs="Times New Roman"/>
+          <w:kern w:val="0"/>
+          <w:sz w:val="24"/>
+          <w:szCs w:val="24"/>
+          <w:lang w:eastAsia="tr-TR"/>
+          <w14:ligatures w14:val="none"/>
+        </w:rPr>
+        <w:t>Işık algılayıcı led diyot kullanılmıştır</w:t>
+      </w:r>
+      <w:r>
+        <w:rPr>
+          <w:rFonts w:ascii="Roboto" w:eastAsia="Times New Roman" w:hAnsi="Roboto" w:cs="Times New Roman"/>
+          <w:color w:val="333745"/>
+          <w:kern w:val="0"/>
+          <w:sz w:val="24"/>
+          <w:szCs w:val="24"/>
+          <w:lang w:eastAsia="tr-TR"/>
+          <w14:ligatures w14:val="none"/>
+        </w:rPr>
+        <w:t>.</w:t>
+      </w:r>
+    </w:p>
+    <w:p>
+      <w:pPr>
         <w:numPr>
           <w:ilvl w:val="0"/>
           <w:numId w:val="7"/>
         </w:numPr>
-        <w:spacing w:before="0" w:beforeAutospacing="0" w:after="0" w:afterAutospacing="0"/>
-        <w:ind w:left="2160" w:firstLine="0"/>
+        <w:shd w:val="clear" w:color="auto" w:fill="FFFFFF"/>
+        <w:spacing w:after="0" w:line="240" w:lineRule="auto"/>
         <w:textAlignment w:val="baseline"/>
-      </w:pPr>
-      <w:r>
-        <w:rPr>
-          <w:rStyle w:val="normaltextrun"/>
-          <w:lang w:val="en-US"/>
-        </w:rPr>
-        <w:t xml:space="preserve">Resistance range: 1 </w:t>
-      </w:r>
-      <w:proofErr w:type="spellStart"/>
-      <w:r>
-        <w:rPr>
-          <w:rStyle w:val="normaltextrun"/>
-          <w:lang w:val="en-US"/>
-        </w:rPr>
-        <w:t>kΩ</w:t>
-      </w:r>
-      <w:proofErr w:type="spellEnd"/>
-      <w:r>
-        <w:rPr>
-          <w:rStyle w:val="normaltextrun"/>
-          <w:lang w:val="en-US"/>
-        </w:rPr>
-        <w:t xml:space="preserve"> to 10 MΩ</w:t>
-      </w:r>
-      <w:r>
-        <w:rPr>
-          <w:rStyle w:val="eop"/>
+        <w:rPr>
+          <w:rFonts w:ascii="Roboto" w:eastAsia="Times New Roman" w:hAnsi="Roboto" w:cs="Times New Roman"/>
+          <w:kern w:val="0"/>
+          <w:sz w:val="24"/>
+          <w:szCs w:val="24"/>
+          <w:lang w:eastAsia="tr-TR"/>
+          <w14:ligatures w14:val="none"/>
+        </w:rPr>
+      </w:pPr>
+      <w:r>
+        <w:rPr>
+          <w:rFonts w:ascii="Roboto" w:eastAsia="Times New Roman" w:hAnsi="Roboto" w:cs="Times New Roman"/>
+          <w:color w:val="333745"/>
+          <w:kern w:val="0"/>
+          <w:sz w:val="24"/>
+          <w:szCs w:val="24"/>
+          <w:lang w:eastAsia="tr-TR"/>
+          <w14:ligatures w14:val="none"/>
         </w:rPr>
         <w:t> </w:t>
       </w:r>
-    </w:p>
-    <w:p>
-      <w:pPr>
-        <w:pStyle w:val="paragraph"/>
+      <w:r>
+        <w:rPr>
+          <w:rFonts w:ascii="Roboto" w:eastAsia="Times New Roman" w:hAnsi="Roboto" w:cs="Times New Roman"/>
+          <w:kern w:val="0"/>
+          <w:sz w:val="24"/>
+          <w:szCs w:val="24"/>
+          <w:lang w:eastAsia="tr-TR"/>
+          <w14:ligatures w14:val="none"/>
+        </w:rPr>
+        <w:t xml:space="preserve">Çalışma voltajı: DC 3.3 </w:t>
+      </w:r>
+      <w:proofErr w:type="gramStart"/>
+      <w:r>
+        <w:rPr>
+          <w:rFonts w:ascii="Roboto" w:eastAsia="Times New Roman" w:hAnsi="Roboto" w:cs="Times New Roman"/>
+          <w:kern w:val="0"/>
+          <w:sz w:val="24"/>
+          <w:szCs w:val="24"/>
+          <w:lang w:eastAsia="tr-TR"/>
+          <w14:ligatures w14:val="none"/>
+        </w:rPr>
+        <w:t>V -</w:t>
+      </w:r>
+      <w:proofErr w:type="gramEnd"/>
+      <w:r>
+        <w:rPr>
+          <w:rFonts w:ascii="Roboto" w:eastAsia="Times New Roman" w:hAnsi="Roboto" w:cs="Times New Roman"/>
+          <w:kern w:val="0"/>
+          <w:sz w:val="24"/>
+          <w:szCs w:val="24"/>
+          <w:lang w:eastAsia="tr-TR"/>
+          <w14:ligatures w14:val="none"/>
+        </w:rPr>
+        <w:t xml:space="preserve"> 5 V</w:t>
+      </w:r>
+    </w:p>
+    <w:p>
+      <w:pPr>
         <w:numPr>
           <w:ilvl w:val="0"/>
           <w:numId w:val="7"/>
         </w:numPr>
-        <w:spacing w:before="0" w:beforeAutospacing="0" w:after="0" w:afterAutospacing="0"/>
-        <w:ind w:left="2160" w:firstLine="0"/>
+        <w:shd w:val="clear" w:color="auto" w:fill="FFFFFF"/>
+        <w:spacing w:after="0" w:line="240" w:lineRule="auto"/>
         <w:textAlignment w:val="baseline"/>
-      </w:pPr>
-      <w:r>
-        <w:rPr>
-          <w:rStyle w:val="normaltextrun"/>
-          <w:lang w:val="en-US"/>
-        </w:rPr>
-        <w:t>Operating temperature range: -40°C to 70°C</w:t>
-      </w:r>
-      <w:r>
-        <w:rPr>
-          <w:rStyle w:val="eop"/>
-        </w:rPr>
-        <w:t> </w:t>
-      </w:r>
-    </w:p>
-    <w:p>
-      <w:pPr>
-        <w:pStyle w:val="paragraph"/>
-        <w:numPr>
-          <w:ilvl w:val="0"/>
-          <w:numId w:val="7"/>
-        </w:numPr>
-        <w:spacing w:before="0" w:beforeAutospacing="0" w:after="0" w:afterAutospacing="0"/>
-        <w:ind w:left="2160" w:firstLine="0"/>
-        <w:textAlignment w:val="baseline"/>
-      </w:pPr>
-      <w:r>
-        <w:rPr>
-          <w:rStyle w:val="normaltextrun"/>
-          <w:lang w:val="en-US"/>
-        </w:rPr>
-        <w:t>Spectral response range: 400 nm to 700 nm</w:t>
-      </w:r>
-      <w:r>
-        <w:rPr>
-          <w:rStyle w:val="eop"/>
-        </w:rPr>
-        <w:t> </w:t>
-      </w:r>
-    </w:p>
-    <w:p>
-      <w:pPr>
-        <w:rPr>
-          <w:sz w:val="28"/>
-          <w:szCs w:val="28"/>
-          <w:lang w:val="en-US"/>
-        </w:rPr>
-      </w:pPr>
-    </w:p>
-    <w:p>
-      <w:pPr>
-        <w:rPr>
-          <w:sz w:val="28"/>
-          <w:szCs w:val="28"/>
-          <w:lang w:val="en-US"/>
-        </w:rPr>
-      </w:pPr>
-    </w:p>
-    <w:p>
-      <w:pPr>
-        <w:rPr>
-          <w:sz w:val="28"/>
-          <w:szCs w:val="28"/>
-          <w:lang w:val="en-US"/>
+        <w:rPr>
+          <w:rFonts w:ascii="Roboto" w:eastAsia="Times New Roman" w:hAnsi="Roboto" w:cs="Times New Roman"/>
+          <w:color w:val="333745"/>
+          <w:kern w:val="0"/>
+          <w:sz w:val="24"/>
+          <w:szCs w:val="24"/>
+          <w:lang w:eastAsia="tr-TR"/>
+          <w14:ligatures w14:val="none"/>
         </w:rPr>
       </w:pPr>
       <w:r>
@@ -716,18 +1087,16 @@
           <w:rFonts w:ascii="Segoe UI" w:hAnsi="Segoe UI" w:cs="Segoe UI"/>
           <w:noProof/>
           <w:color w:val="000000"/>
-          <w:sz w:val="18"/>
-          <w:szCs w:val="18"/>
           <w:shd w:val="clear" w:color="auto" w:fill="FFFFFF"/>
         </w:rPr>
         <w:drawing>
-          <wp:anchor distT="0" distB="0" distL="114300" distR="114300" simplePos="0" relativeHeight="251659264" behindDoc="0" locked="0" layoutInCell="1" allowOverlap="1" wp14:anchorId="797F17E9" wp14:editId="22449352">
+          <wp:anchor distT="0" distB="0" distL="114300" distR="114300" simplePos="0" relativeHeight="251659264" behindDoc="0" locked="0" layoutInCell="1" allowOverlap="1" wp14:anchorId="797F17E9" wp14:editId="746C27BF">
             <wp:simplePos x="0" y="0"/>
             <wp:positionH relativeFrom="margin">
-              <wp:posOffset>1746885</wp:posOffset>
+              <wp:posOffset>3356610</wp:posOffset>
             </wp:positionH>
             <wp:positionV relativeFrom="margin">
-              <wp:posOffset>6616065</wp:posOffset>
+              <wp:posOffset>6263640</wp:posOffset>
             </wp:positionV>
             <wp:extent cx="2066925" cy="1666875"/>
             <wp:effectExtent l="0" t="0" r="9525" b="9525"/>
@@ -777,242 +1146,243 @@
           </wp:anchor>
         </w:drawing>
       </w:r>
-    </w:p>
-    <w:p>
-      <w:pPr>
-        <w:rPr>
-          <w:sz w:val="28"/>
-          <w:szCs w:val="28"/>
-          <w:lang w:val="en-US"/>
-        </w:rPr>
-      </w:pPr>
-      <w:r>
-        <w:rPr>
-          <w:color w:val="000000"/>
-          <w:shd w:val="clear" w:color="auto" w:fill="FFFFFF"/>
-          <w:lang w:val="en-US"/>
-        </w:rPr>
-        <w:br/>
-      </w:r>
-      <w:r>
-        <w:rPr>
-          <w:sz w:val="28"/>
-          <w:szCs w:val="28"/>
-          <w:lang w:val="en-US"/>
-        </w:rPr>
-        <w:t xml:space="preserve">                                        </w:t>
-      </w:r>
-    </w:p>
-    <w:p>
-      <w:pPr>
-        <w:rPr>
-          <w:sz w:val="28"/>
-          <w:szCs w:val="28"/>
-          <w:lang w:val="en-US"/>
-        </w:rPr>
-      </w:pPr>
-    </w:p>
-    <w:p>
-      <w:pPr>
-        <w:rPr>
-          <w:sz w:val="28"/>
-          <w:szCs w:val="28"/>
-          <w:lang w:val="en-US"/>
-        </w:rPr>
-      </w:pPr>
-    </w:p>
-    <w:p>
-      <w:pPr>
-        <w:rPr>
-          <w:sz w:val="28"/>
-          <w:szCs w:val="28"/>
-          <w:lang w:val="en-US"/>
-        </w:rPr>
-      </w:pPr>
-    </w:p>
-    <w:p>
-      <w:pPr>
-        <w:rPr>
-          <w:sz w:val="28"/>
-          <w:szCs w:val="28"/>
-          <w:lang w:val="en-US"/>
-        </w:rPr>
-      </w:pPr>
-    </w:p>
-    <w:p>
-      <w:pPr>
-        <w:rPr>
-          <w:sz w:val="28"/>
-          <w:szCs w:val="28"/>
-          <w:lang w:val="en-US"/>
-        </w:rPr>
-      </w:pPr>
-    </w:p>
-    <w:p>
-      <w:pPr>
-        <w:pStyle w:val="paragraph"/>
+      <w:r>
+        <w:rPr>
+          <w:rFonts w:ascii="Roboto" w:eastAsia="Times New Roman" w:hAnsi="Roboto" w:cs="Times New Roman"/>
+          <w:color w:val="333745"/>
+          <w:kern w:val="0"/>
+          <w:sz w:val="24"/>
+          <w:szCs w:val="24"/>
+          <w:lang w:eastAsia="tr-TR"/>
+          <w14:ligatures w14:val="none"/>
+        </w:rPr>
+        <w:t> </w:t>
+      </w:r>
+      <w:r>
+        <w:rPr>
+          <w:rFonts w:ascii="Roboto" w:eastAsia="Times New Roman" w:hAnsi="Roboto" w:cs="Times New Roman"/>
+          <w:kern w:val="0"/>
+          <w:sz w:val="24"/>
+          <w:szCs w:val="24"/>
+          <w:lang w:eastAsia="tr-TR"/>
+          <w14:ligatures w14:val="none"/>
+        </w:rPr>
+        <w:t>Lm393 Karşılaştırma çipi</w:t>
+      </w:r>
+    </w:p>
+    <w:p>
+      <w:pPr>
         <w:numPr>
           <w:ilvl w:val="0"/>
-          <w:numId w:val="8"/>
+          <w:numId w:val="7"/>
         </w:numPr>
-        <w:spacing w:before="0" w:beforeAutospacing="0" w:after="0" w:afterAutospacing="0"/>
-        <w:ind w:left="1800" w:firstLine="0"/>
+        <w:shd w:val="clear" w:color="auto" w:fill="FFFFFF"/>
+        <w:spacing w:after="0" w:line="240" w:lineRule="auto"/>
         <w:textAlignment w:val="baseline"/>
-      </w:pPr>
-      <w:r>
-        <w:rPr>
-          <w:rStyle w:val="normaltextrun"/>
-          <w:lang w:val="en-US"/>
-        </w:rPr>
-        <w:lastRenderedPageBreak/>
-        <w:t>Servo motor:</w:t>
-      </w:r>
-      <w:r>
-        <w:rPr>
-          <w:rStyle w:val="eop"/>
-        </w:rPr>
-        <w:t> </w:t>
-      </w:r>
-    </w:p>
-    <w:p>
-      <w:pPr>
-        <w:pStyle w:val="paragraph"/>
+        <w:rPr>
+          <w:rFonts w:ascii="Roboto" w:eastAsia="Times New Roman" w:hAnsi="Roboto" w:cs="Times New Roman"/>
+          <w:kern w:val="0"/>
+          <w:sz w:val="24"/>
+          <w:szCs w:val="24"/>
+          <w:lang w:eastAsia="tr-TR"/>
+          <w14:ligatures w14:val="none"/>
+        </w:rPr>
+      </w:pPr>
+      <w:r>
+        <w:rPr>
+          <w:rFonts w:ascii="Roboto" w:eastAsia="Times New Roman" w:hAnsi="Roboto" w:cs="Times New Roman"/>
+          <w:kern w:val="0"/>
+          <w:sz w:val="24"/>
+          <w:szCs w:val="24"/>
+          <w:lang w:eastAsia="tr-TR"/>
+          <w14:ligatures w14:val="none"/>
+        </w:rPr>
+        <w:t> Potansiyometre ile hassasiyet ayarı.</w:t>
+      </w:r>
+    </w:p>
+    <w:p>
+      <w:pPr>
         <w:numPr>
           <w:ilvl w:val="0"/>
-          <w:numId w:val="9"/>
+          <w:numId w:val="7"/>
         </w:numPr>
-        <w:spacing w:before="0" w:beforeAutospacing="0" w:after="0" w:afterAutospacing="0"/>
-        <w:ind w:left="2520" w:firstLine="0"/>
+        <w:shd w:val="clear" w:color="auto" w:fill="FFFFFF"/>
+        <w:spacing w:after="0" w:line="240" w:lineRule="auto"/>
         <w:textAlignment w:val="baseline"/>
-      </w:pPr>
-      <w:r>
-        <w:rPr>
-          <w:rStyle w:val="normaltextrun"/>
-          <w:lang w:val="en-US"/>
-        </w:rPr>
-        <w:t>Type: DC motor with a gear train and control circuitry</w:t>
-      </w:r>
-      <w:r>
-        <w:rPr>
-          <w:rStyle w:val="eop"/>
-        </w:rPr>
-        <w:t> </w:t>
-      </w:r>
-    </w:p>
-    <w:p>
-      <w:pPr>
-        <w:pStyle w:val="paragraph"/>
+        <w:rPr>
+          <w:rFonts w:ascii="Roboto" w:eastAsia="Times New Roman" w:hAnsi="Roboto" w:cs="Times New Roman"/>
+          <w:kern w:val="0"/>
+          <w:sz w:val="24"/>
+          <w:szCs w:val="24"/>
+          <w:lang w:eastAsia="tr-TR"/>
+          <w14:ligatures w14:val="none"/>
+        </w:rPr>
+      </w:pPr>
+      <w:r>
+        <w:rPr>
+          <w:rFonts w:ascii="Roboto" w:eastAsia="Times New Roman" w:hAnsi="Roboto" w:cs="Times New Roman"/>
+          <w:kern w:val="0"/>
+          <w:sz w:val="24"/>
+          <w:szCs w:val="24"/>
+          <w:lang w:eastAsia="tr-TR"/>
+          <w14:ligatures w14:val="none"/>
+        </w:rPr>
+        <w:t xml:space="preserve"> Çıkış: Dijital Çıkış </w:t>
+      </w:r>
+      <w:proofErr w:type="gramStart"/>
+      <w:r>
+        <w:rPr>
+          <w:rFonts w:ascii="Roboto" w:eastAsia="Times New Roman" w:hAnsi="Roboto" w:cs="Times New Roman"/>
+          <w:kern w:val="0"/>
+          <w:sz w:val="24"/>
+          <w:szCs w:val="24"/>
+          <w:lang w:eastAsia="tr-TR"/>
+          <w14:ligatures w14:val="none"/>
+        </w:rPr>
+        <w:t>( 0</w:t>
+      </w:r>
+      <w:proofErr w:type="gramEnd"/>
+      <w:r>
+        <w:rPr>
+          <w:rFonts w:ascii="Roboto" w:eastAsia="Times New Roman" w:hAnsi="Roboto" w:cs="Times New Roman"/>
+          <w:kern w:val="0"/>
+          <w:sz w:val="24"/>
+          <w:szCs w:val="24"/>
+          <w:lang w:eastAsia="tr-TR"/>
+          <w14:ligatures w14:val="none"/>
+        </w:rPr>
+        <w:t xml:space="preserve"> ve 1 )</w:t>
+      </w:r>
+    </w:p>
+    <w:p>
+      <w:pPr>
         <w:numPr>
           <w:ilvl w:val="0"/>
-          <w:numId w:val="10"/>
+          <w:numId w:val="7"/>
         </w:numPr>
-        <w:spacing w:before="0" w:beforeAutospacing="0" w:after="0" w:afterAutospacing="0"/>
-        <w:ind w:left="2520" w:firstLine="0"/>
+        <w:shd w:val="clear" w:color="auto" w:fill="FFFFFF"/>
+        <w:spacing w:after="0" w:line="240" w:lineRule="auto"/>
         <w:textAlignment w:val="baseline"/>
-      </w:pPr>
-      <w:r>
-        <w:rPr>
-          <w:rStyle w:val="normaltextrun"/>
-          <w:lang w:val="en-US"/>
-        </w:rPr>
-        <w:t xml:space="preserve">Torque: 2.5 </w:t>
-      </w:r>
-      <w:proofErr w:type="spellStart"/>
-      <w:r>
-        <w:rPr>
-          <w:rStyle w:val="normaltextrun"/>
-          <w:lang w:val="en-US"/>
-        </w:rPr>
-        <w:t>kg·cm</w:t>
-      </w:r>
-      <w:proofErr w:type="spellEnd"/>
-      <w:r>
-        <w:rPr>
-          <w:rStyle w:val="normaltextrun"/>
-          <w:lang w:val="en-US"/>
-        </w:rPr>
-        <w:t xml:space="preserve"> (at 4.8V)</w:t>
-      </w:r>
-      <w:r>
-        <w:rPr>
-          <w:rStyle w:val="eop"/>
-        </w:rPr>
-        <w:t> </w:t>
-      </w:r>
-    </w:p>
-    <w:p>
-      <w:pPr>
-        <w:pStyle w:val="paragraph"/>
+        <w:rPr>
+          <w:rFonts w:ascii="Roboto" w:eastAsia="Times New Roman" w:hAnsi="Roboto" w:cs="Times New Roman"/>
+          <w:kern w:val="0"/>
+          <w:sz w:val="24"/>
+          <w:szCs w:val="24"/>
+          <w:lang w:eastAsia="tr-TR"/>
+          <w14:ligatures w14:val="none"/>
+        </w:rPr>
+      </w:pPr>
+      <w:r>
+        <w:rPr>
+          <w:rFonts w:ascii="Roboto" w:eastAsia="Times New Roman" w:hAnsi="Roboto" w:cs="Times New Roman"/>
+          <w:kern w:val="0"/>
+          <w:sz w:val="24"/>
+          <w:szCs w:val="24"/>
+          <w:lang w:eastAsia="tr-TR"/>
+          <w14:ligatures w14:val="none"/>
+        </w:rPr>
+        <w:t> Montaj deliği</w:t>
+      </w:r>
+    </w:p>
+    <w:p>
+      <w:pPr>
         <w:numPr>
           <w:ilvl w:val="0"/>
-          <w:numId w:val="10"/>
+          <w:numId w:val="7"/>
         </w:numPr>
+        <w:shd w:val="clear" w:color="auto" w:fill="FFFFFF"/>
+        <w:spacing w:after="75" w:line="240" w:lineRule="auto"/>
+        <w:textAlignment w:val="baseline"/>
+        <w:rPr>
+          <w:rFonts w:ascii="Roboto" w:eastAsia="Times New Roman" w:hAnsi="Roboto" w:cs="Times New Roman"/>
+          <w:kern w:val="0"/>
+          <w:sz w:val="24"/>
+          <w:szCs w:val="24"/>
+          <w:lang w:eastAsia="tr-TR"/>
+          <w14:ligatures w14:val="none"/>
+        </w:rPr>
+      </w:pPr>
+      <w:r>
+        <w:rPr>
+          <w:rFonts w:ascii="Roboto" w:eastAsia="Times New Roman" w:hAnsi="Roboto" w:cs="Times New Roman"/>
+          <w:kern w:val="0"/>
+          <w:sz w:val="24"/>
+          <w:szCs w:val="24"/>
+          <w:lang w:eastAsia="tr-TR"/>
+          <w14:ligatures w14:val="none"/>
+        </w:rPr>
+        <w:t> Boyutlar: 3cm x 1.56cm</w:t>
+      </w:r>
+    </w:p>
+    <w:p>
+      <w:pPr>
+        <w:pStyle w:val="paragraph"/>
         <w:spacing w:before="0" w:beforeAutospacing="0" w:after="0" w:afterAutospacing="0"/>
-        <w:ind w:left="2520" w:firstLine="0"/>
+        <w:ind w:left="2160"/>
         <w:textAlignment w:val="baseline"/>
-      </w:pPr>
-      <w:r>
-        <w:rPr>
-          <w:rStyle w:val="normaltextrun"/>
-          <w:lang w:val="en-US"/>
-        </w:rPr>
-        <w:t>Operating voltage: 4.8V to 6V</w:t>
-      </w:r>
-      <w:r>
-        <w:rPr>
-          <w:rStyle w:val="eop"/>
-        </w:rPr>
-        <w:t> </w:t>
-      </w:r>
-    </w:p>
-    <w:p>
-      <w:pPr>
-        <w:pStyle w:val="paragraph"/>
-        <w:numPr>
-          <w:ilvl w:val="0"/>
-          <w:numId w:val="10"/>
-        </w:numPr>
-        <w:spacing w:before="0" w:beforeAutospacing="0" w:after="0" w:afterAutospacing="0"/>
-        <w:ind w:left="2520" w:firstLine="0"/>
-        <w:textAlignment w:val="baseline"/>
-      </w:pPr>
-      <w:r>
-        <w:rPr>
-          <w:rStyle w:val="normaltextrun"/>
-          <w:lang w:val="en-US"/>
-        </w:rPr>
-        <w:t>Operating temperature range: -30°C to 60°C</w:t>
-      </w:r>
-      <w:r>
-        <w:rPr>
-          <w:rStyle w:val="eop"/>
-        </w:rPr>
-        <w:t> </w:t>
-      </w:r>
-    </w:p>
-    <w:p>
-      <w:pPr>
-        <w:pStyle w:val="paragraph"/>
-        <w:numPr>
-          <w:ilvl w:val="0"/>
-          <w:numId w:val="10"/>
-        </w:numPr>
-        <w:spacing w:before="0" w:beforeAutospacing="0" w:after="0" w:afterAutospacing="0"/>
-        <w:ind w:left="2520" w:firstLine="0"/>
-        <w:textAlignment w:val="baseline"/>
-      </w:pPr>
-      <w:r>
-        <w:rPr>
-          <w:rStyle w:val="normaltextrun"/>
-          <w:lang w:val="en-US"/>
-        </w:rPr>
-        <w:t>Rotation angle: up to 180°</w:t>
-      </w:r>
-      <w:r>
-        <w:rPr>
-          <w:rStyle w:val="eop"/>
-        </w:rPr>
-        <w:t> </w:t>
+        <w:rPr>
+          <w:sz w:val="28"/>
+          <w:szCs w:val="28"/>
+        </w:rPr>
+      </w:pPr>
+      <w:r>
+        <w:rPr>
+          <w:sz w:val="28"/>
+          <w:szCs w:val="28"/>
+        </w:rPr>
+        <w:t>https://www.hepsiburada.com/oem-roba-lm393-light-sensor-modul-isik-fotosel-isiga-duyarli-dijital-cikis-pm-HBC000035TOC9</w:t>
+      </w:r>
+    </w:p>
+    <w:p>
+      <w:pPr>
+        <w:rPr>
+          <w:sz w:val="32"/>
+          <w:szCs w:val="32"/>
+          <w:lang w:val="en-US"/>
+        </w:rPr>
+      </w:pPr>
+    </w:p>
+    <w:p>
+      <w:pPr>
+        <w:rPr>
+          <w:sz w:val="28"/>
+          <w:szCs w:val="28"/>
+          <w:lang w:val="en-US"/>
+        </w:rPr>
+      </w:pPr>
+    </w:p>
+    <w:p>
+      <w:pPr>
+        <w:rPr>
+          <w:sz w:val="28"/>
+          <w:szCs w:val="28"/>
+          <w:lang w:val="en-US"/>
+        </w:rPr>
+      </w:pPr>
+    </w:p>
+    <w:p>
+      <w:pPr>
+        <w:rPr>
+          <w:sz w:val="28"/>
+          <w:szCs w:val="28"/>
+          <w:lang w:val="en-US"/>
+        </w:rPr>
+      </w:pPr>
+      <w:r>
+        <w:rPr>
+          <w:color w:val="000000"/>
+          <w:shd w:val="clear" w:color="auto" w:fill="FFFFFF"/>
+          <w:lang w:val="en-US"/>
+        </w:rPr>
+        <w:br/>
+      </w:r>
+      <w:r>
+        <w:rPr>
+          <w:sz w:val="28"/>
+          <w:szCs w:val="28"/>
+          <w:lang w:val="en-US"/>
+        </w:rPr>
+        <w:t xml:space="preserve">                                        </w:t>
       </w:r>
     </w:p>
     <w:p>
@@ -1034,13 +1404,13 @@
           <w:shd w:val="clear" w:color="auto" w:fill="FFFFFF"/>
         </w:rPr>
         <w:drawing>
-          <wp:anchor distT="0" distB="0" distL="114300" distR="114300" simplePos="0" relativeHeight="251660288" behindDoc="0" locked="0" layoutInCell="1" allowOverlap="1" wp14:anchorId="63047072" wp14:editId="12E06489">
+          <wp:anchor distT="0" distB="0" distL="114300" distR="114300" simplePos="0" relativeHeight="251660288" behindDoc="0" locked="0" layoutInCell="1" allowOverlap="1" wp14:anchorId="63047072" wp14:editId="7BEB044A">
             <wp:simplePos x="0" y="0"/>
             <wp:positionH relativeFrom="margin">
-              <wp:posOffset>1633855</wp:posOffset>
+              <wp:posOffset>1624330</wp:posOffset>
             </wp:positionH>
             <wp:positionV relativeFrom="margin">
-              <wp:posOffset>1462405</wp:posOffset>
+              <wp:posOffset>862330</wp:posOffset>
             </wp:positionV>
             <wp:extent cx="2609850" cy="1628775"/>
             <wp:effectExtent l="0" t="0" r="0" b="9525"/>
@@ -1096,6 +1466,180 @@
           </wp:anchor>
         </w:drawing>
       </w:r>
+    </w:p>
+    <w:p>
+      <w:pPr>
+        <w:rPr>
+          <w:sz w:val="28"/>
+          <w:szCs w:val="28"/>
+          <w:lang w:val="en-US"/>
+        </w:rPr>
+      </w:pPr>
+    </w:p>
+    <w:p>
+      <w:pPr>
+        <w:rPr>
+          <w:sz w:val="28"/>
+          <w:szCs w:val="28"/>
+          <w:lang w:val="en-US"/>
+        </w:rPr>
+      </w:pPr>
+    </w:p>
+    <w:p>
+      <w:pPr>
+        <w:rPr>
+          <w:sz w:val="28"/>
+          <w:szCs w:val="28"/>
+          <w:lang w:val="en-US"/>
+        </w:rPr>
+      </w:pPr>
+    </w:p>
+    <w:p>
+      <w:pPr>
+        <w:rPr>
+          <w:sz w:val="28"/>
+          <w:szCs w:val="28"/>
+          <w:lang w:val="en-US"/>
+        </w:rPr>
+      </w:pPr>
+    </w:p>
+    <w:p>
+      <w:pPr>
+        <w:pStyle w:val="paragraph"/>
+        <w:numPr>
+          <w:ilvl w:val="0"/>
+          <w:numId w:val="6"/>
+        </w:numPr>
+        <w:spacing w:before="0" w:beforeAutospacing="0" w:after="0" w:afterAutospacing="0"/>
+        <w:textAlignment w:val="baseline"/>
+        <w:rPr>
+          <w:rStyle w:val="normaltextrun"/>
+          <w:sz w:val="28"/>
+          <w:szCs w:val="28"/>
+          <w:lang w:val="en-US"/>
+        </w:rPr>
+      </w:pPr>
+      <w:r>
+        <w:rPr>
+          <w:rStyle w:val="normaltextrun"/>
+          <w:sz w:val="28"/>
+          <w:szCs w:val="28"/>
+          <w:lang w:val="en-US"/>
+        </w:rPr>
+        <w:t>Servo motor: </w:t>
+      </w:r>
+      <w:r>
+        <w:rPr>
+          <w:rStyle w:val="normaltextrun"/>
+          <w:sz w:val="28"/>
+          <w:szCs w:val="28"/>
+          <w:lang w:val="en-US"/>
+        </w:rPr>
+        <w:t>Servo Motor SG90 9G</w:t>
+      </w:r>
+    </w:p>
+    <w:p>
+      <w:pPr>
+        <w:pStyle w:val="paragraph"/>
+        <w:spacing w:before="0" w:beforeAutospacing="0" w:after="0" w:afterAutospacing="0"/>
+        <w:textAlignment w:val="baseline"/>
+      </w:pPr>
+    </w:p>
+    <w:p>
+      <w:pPr>
+        <w:pStyle w:val="paragraph"/>
+        <w:numPr>
+          <w:ilvl w:val="0"/>
+          <w:numId w:val="15"/>
+        </w:numPr>
+        <w:spacing w:before="0" w:beforeAutospacing="0" w:after="0" w:afterAutospacing="0"/>
+        <w:textAlignment w:val="baseline"/>
+        <w:rPr>
+          <w:sz w:val="28"/>
+          <w:szCs w:val="28"/>
+          <w:lang w:val="en-US"/>
+        </w:rPr>
+      </w:pPr>
+      <w:r>
+        <w:rPr>
+          <w:rStyle w:val="normaltextrun"/>
+          <w:lang w:val="en-US"/>
+        </w:rPr>
+        <w:t>Boyutlar: 23.1 x 12.2 x 29 mm</w:t>
+      </w:r>
+      <w:r>
+        <w:rPr>
+          <w:rStyle w:val="normaltextrun"/>
+          <w:lang w:val="en-US"/>
+        </w:rPr>
+        <w:br/>
+        <w:t>Ağırlık: 9 g</w:t>
+      </w:r>
+      <w:r>
+        <w:rPr>
+          <w:rStyle w:val="normaltextrun"/>
+          <w:lang w:val="en-US"/>
+        </w:rPr>
+        <w:br/>
+        <w:t>Çalışma gerilimi: 4.8 - 6.0 VDC</w:t>
+      </w:r>
+      <w:r>
+        <w:rPr>
+          <w:rStyle w:val="normaltextrun"/>
+          <w:lang w:val="en-US"/>
+        </w:rPr>
+        <w:br/>
+        <w:t>Hız @4.8V: 0.1 sn/60°</w:t>
+      </w:r>
+      <w:r>
+        <w:rPr>
+          <w:rStyle w:val="normaltextrun"/>
+          <w:lang w:val="en-US"/>
+        </w:rPr>
+        <w:br/>
+        <w:t>Zorlanma Torku @6V: 1.8 kg.cm</w:t>
+      </w:r>
+      <w:r>
+        <w:rPr>
+          <w:rStyle w:val="normaltextrun"/>
+          <w:lang w:val="en-US"/>
+        </w:rPr>
+        <w:br/>
+        <w:t>Dişli kutusu: Plastik</w:t>
+      </w:r>
+      <w:r>
+        <w:rPr>
+          <w:rStyle w:val="normaltextrun"/>
+          <w:lang w:val="en-US"/>
+        </w:rPr>
+        <w:br/>
+        <w:t>Dönüş açısı: 0-180°</w:t>
+      </w:r>
+      <w:r>
+        <w:rPr>
+          <w:rStyle w:val="normaltextrun"/>
+          <w:lang w:val="en-US"/>
+        </w:rPr>
+        <w:br/>
+        <w:t xml:space="preserve">Çalışma PWM sinyali: 500-2400 </w:t>
+      </w:r>
+      <w:proofErr w:type="spellStart"/>
+      <w:r>
+        <w:rPr>
+          <w:rStyle w:val="normaltextrun"/>
+          <w:lang w:val="en-US"/>
+        </w:rPr>
+        <w:t>μs</w:t>
+      </w:r>
+      <w:proofErr w:type="spellEnd"/>
+      <w:r>
+        <w:rPr>
+          <w:rStyle w:val="normaltextrun"/>
+          <w:lang w:val="en-US"/>
+        </w:rPr>
+        <w:br/>
+        <w:t>Kablo Uzunluğu: 15 cm</w:t>
+      </w:r>
       <w:r>
         <w:rPr>
           <w:sz w:val="28"/>
@@ -1121,33 +1665,14 @@
           <w:lang w:val="en-US"/>
         </w:rPr>
       </w:pPr>
-    </w:p>
-    <w:p>
-      <w:pPr>
-        <w:rPr>
-          <w:sz w:val="28"/>
-          <w:szCs w:val="28"/>
-          <w:lang w:val="en-US"/>
-        </w:rPr>
-      </w:pPr>
-    </w:p>
-    <w:p>
-      <w:pPr>
-        <w:rPr>
-          <w:sz w:val="28"/>
-          <w:szCs w:val="28"/>
-          <w:lang w:val="en-US"/>
-        </w:rPr>
-      </w:pPr>
-    </w:p>
-    <w:p>
-      <w:pPr>
-        <w:rPr>
-          <w:sz w:val="28"/>
-          <w:szCs w:val="28"/>
-          <w:lang w:val="en-US"/>
-        </w:rPr>
-      </w:pPr>
+      <w:r>
+        <w:rPr>
+          <w:sz w:val="28"/>
+          <w:szCs w:val="28"/>
+          <w:lang w:val="en-US"/>
+        </w:rPr>
+        <w:t>https://www.prototipelektronik.com/servo-motor-sg90-9g-arduino-ve-hobi--pmu564#:~:text=Mini%20Servo%20Motor%20SG90%209G%20(%20Arduino%20ve%20Hobi%20)&amp;text=Her%20marka%20uzaktan%20kumanda%20al%C4%B1c%C4%B1lar%C4%B1na,robot%20projelerinizde%20de%20kolayl%C4%B1kla%20kullanabilirsiniz.</w:t>
+      </w:r>
     </w:p>
     <w:p>
       <w:pPr>
@@ -1166,6 +1691,8 @@
         <w:textAlignment w:val="baseline"/>
         <w:rPr>
           <w:rStyle w:val="normaltextrun"/>
+          <w:sz w:val="28"/>
+          <w:szCs w:val="28"/>
         </w:rPr>
       </w:pPr>
     </w:p>
@@ -1175,10 +1702,16 @@
         <w:spacing w:before="0" w:beforeAutospacing="0" w:after="0" w:afterAutospacing="0"/>
         <w:ind w:left="1800"/>
         <w:textAlignment w:val="baseline"/>
+        <w:rPr>
+          <w:sz w:val="28"/>
+          <w:szCs w:val="28"/>
+        </w:rPr>
       </w:pPr>
       <w:r>
         <w:rPr>
           <w:rStyle w:val="normaltextrun"/>
+          <w:sz w:val="28"/>
+          <w:szCs w:val="28"/>
           <w:lang w:val="en-US"/>
         </w:rPr>
         <w:t xml:space="preserve">       4. Jumper </w:t>
@@ -1187,6 +1720,8 @@
       <w:r>
         <w:rPr>
           <w:rStyle w:val="normaltextrun"/>
+          <w:sz w:val="28"/>
+          <w:szCs w:val="28"/>
           <w:lang w:val="en-US"/>
         </w:rPr>
         <w:t>Kablo</w:t>
@@ -1195,6 +1730,8 @@
       <w:r>
         <w:rPr>
           <w:rStyle w:val="eop"/>
+          <w:sz w:val="28"/>
+          <w:szCs w:val="28"/>
         </w:rPr>
         <w:t> </w:t>
       </w:r>
@@ -1209,11 +1746,17 @@
         <w:spacing w:before="0" w:beforeAutospacing="0" w:after="0" w:afterAutospacing="0"/>
         <w:ind w:left="2520" w:firstLine="0"/>
         <w:textAlignment w:val="baseline"/>
+        <w:rPr>
+          <w:sz w:val="28"/>
+          <w:szCs w:val="28"/>
+        </w:rPr>
       </w:pPr>
       <w:proofErr w:type="spellStart"/>
       <w:r>
         <w:rPr>
           <w:rStyle w:val="normaltextrun"/>
+          <w:sz w:val="28"/>
+          <w:szCs w:val="28"/>
           <w:lang w:val="en-US"/>
         </w:rPr>
         <w:t>Bileşenlerin</w:t>
@@ -1222,6 +1765,8 @@
       <w:r>
         <w:rPr>
           <w:rStyle w:val="normaltextrun"/>
+          <w:sz w:val="28"/>
+          <w:szCs w:val="28"/>
           <w:lang w:val="en-US"/>
         </w:rPr>
         <w:t xml:space="preserve"> </w:t>
@@ -1230,6 +1775,8 @@
       <w:r>
         <w:rPr>
           <w:rStyle w:val="normaltextrun"/>
+          <w:sz w:val="28"/>
+          <w:szCs w:val="28"/>
           <w:lang w:val="en-US"/>
         </w:rPr>
         <w:t>bağlantılarını</w:t>
@@ -1238,6 +1785,8 @@
       <w:r>
         <w:rPr>
           <w:rStyle w:val="normaltextrun"/>
+          <w:sz w:val="28"/>
+          <w:szCs w:val="28"/>
           <w:lang w:val="en-US"/>
         </w:rPr>
         <w:t xml:space="preserve"> </w:t>
@@ -1246,6 +1795,8 @@
       <w:r>
         <w:rPr>
           <w:rStyle w:val="normaltextrun"/>
+          <w:sz w:val="28"/>
+          <w:szCs w:val="28"/>
           <w:lang w:val="en-US"/>
         </w:rPr>
         <w:t>yapmak</w:t>
@@ -1254,6 +1805,8 @@
       <w:r>
         <w:rPr>
           <w:rStyle w:val="normaltextrun"/>
+          <w:sz w:val="28"/>
+          <w:szCs w:val="28"/>
           <w:lang w:val="en-US"/>
         </w:rPr>
         <w:t xml:space="preserve"> </w:t>
@@ -1262,6 +1815,8 @@
       <w:r>
         <w:rPr>
           <w:rStyle w:val="normaltextrun"/>
+          <w:sz w:val="28"/>
+          <w:szCs w:val="28"/>
           <w:lang w:val="en-US"/>
         </w:rPr>
         <w:t>için</w:t>
@@ -1270,6 +1825,8 @@
       <w:r>
         <w:rPr>
           <w:rStyle w:val="normaltextrun"/>
+          <w:sz w:val="28"/>
+          <w:szCs w:val="28"/>
           <w:lang w:val="en-US"/>
         </w:rPr>
         <w:t xml:space="preserve"> </w:t>
@@ -1278,6 +1835,8 @@
       <w:r>
         <w:rPr>
           <w:rStyle w:val="normaltextrun"/>
+          <w:sz w:val="28"/>
+          <w:szCs w:val="28"/>
           <w:lang w:val="en-US"/>
         </w:rPr>
         <w:t>kullanılır</w:t>
@@ -1286,9 +1845,112 @@
       <w:r>
         <w:rPr>
           <w:rStyle w:val="normaltextrun"/>
+          <w:sz w:val="28"/>
+          <w:szCs w:val="28"/>
           <w:lang w:val="en-US"/>
         </w:rPr>
         <w:t>.</w:t>
+      </w:r>
+    </w:p>
+    <w:p>
+      <w:pPr>
+        <w:rPr>
+          <w:sz w:val="28"/>
+          <w:szCs w:val="28"/>
+          <w:lang w:val="en-US"/>
+        </w:rPr>
+      </w:pPr>
+    </w:p>
+    <w:p>
+      <w:pPr>
+        <w:rPr>
+          <w:sz w:val="28"/>
+          <w:szCs w:val="28"/>
+          <w:lang w:val="en-US"/>
+        </w:rPr>
+      </w:pPr>
+      <w:r>
+        <w:rPr>
+          <w:b/>
+          <w:bCs/>
+          <w:color w:val="000000"/>
+          <w:sz w:val="28"/>
+          <w:szCs w:val="28"/>
+          <w:u w:val="single"/>
+          <w:shd w:val="clear" w:color="auto" w:fill="FFFFFF"/>
+          <w:lang w:val="en-US"/>
+        </w:rPr>
+        <w:br/>
+      </w:r>
+    </w:p>
+    <w:p>
+      <w:pPr>
+        <w:rPr>
+          <w:sz w:val="28"/>
+          <w:szCs w:val="28"/>
+          <w:lang w:val="en-US"/>
+        </w:rPr>
+      </w:pPr>
+    </w:p>
+    <w:p>
+      <w:pPr>
+        <w:jc w:val="center"/>
+        <w:rPr>
+          <w:rStyle w:val="normaltextrun"/>
+          <w:b/>
+          <w:bCs/>
+          <w:color w:val="000000"/>
+          <w:sz w:val="28"/>
+          <w:szCs w:val="28"/>
+          <w:u w:val="single"/>
+          <w:shd w:val="clear" w:color="auto" w:fill="FFFFFF"/>
+          <w:lang w:val="en-US"/>
+        </w:rPr>
+      </w:pPr>
+    </w:p>
+    <w:p>
+      <w:pPr>
+        <w:jc w:val="center"/>
+        <w:rPr>
+          <w:rStyle w:val="normaltextrun"/>
+          <w:b/>
+          <w:bCs/>
+          <w:color w:val="000000"/>
+          <w:sz w:val="28"/>
+          <w:szCs w:val="28"/>
+          <w:u w:val="single"/>
+          <w:shd w:val="clear" w:color="auto" w:fill="FFFFFF"/>
+          <w:lang w:val="en-US"/>
+        </w:rPr>
+      </w:pPr>
+      <w:r>
+        <w:rPr>
+          <w:rStyle w:val="normaltextrun"/>
+          <w:b/>
+          <w:bCs/>
+          <w:color w:val="000000"/>
+          <w:sz w:val="28"/>
+          <w:szCs w:val="28"/>
+          <w:u w:val="single"/>
+          <w:shd w:val="clear" w:color="auto" w:fill="FFFFFF"/>
+          <w:lang w:val="en-US"/>
+        </w:rPr>
+        <w:lastRenderedPageBreak/>
+        <w:t>DEVRE ŞEMASI</w:t>
+      </w:r>
+      <w:r>
+        <w:rPr>
+          <w:rStyle w:val="normaltextrun"/>
+          <w:b/>
+          <w:bCs/>
+          <w:color w:val="000000"/>
+          <w:sz w:val="28"/>
+          <w:szCs w:val="28"/>
+          <w:u w:val="single"/>
+          <w:shd w:val="clear" w:color="auto" w:fill="FFFFFF"/>
+          <w:lang w:val="en-US"/>
+        </w:rPr>
+        <w:t>: </w:t>
       </w:r>
     </w:p>
     <w:p>
@@ -1319,13 +1981,13 @@
           <w:shd w:val="clear" w:color="auto" w:fill="FFFFFF"/>
         </w:rPr>
         <w:drawing>
-          <wp:anchor distT="0" distB="0" distL="114300" distR="114300" simplePos="0" relativeHeight="251661312" behindDoc="0" locked="0" layoutInCell="1" allowOverlap="1" wp14:anchorId="704A31B4" wp14:editId="67D713B6">
+          <wp:anchor distT="0" distB="0" distL="114300" distR="114300" simplePos="0" relativeHeight="251661312" behindDoc="0" locked="0" layoutInCell="1" allowOverlap="1" wp14:anchorId="704A31B4" wp14:editId="13420585">
             <wp:simplePos x="0" y="0"/>
             <wp:positionH relativeFrom="margin">
-              <wp:posOffset>33655</wp:posOffset>
+              <wp:posOffset>161925</wp:posOffset>
             </wp:positionH>
             <wp:positionV relativeFrom="margin">
-              <wp:posOffset>4634230</wp:posOffset>
+              <wp:posOffset>909955</wp:posOffset>
             </wp:positionV>
             <wp:extent cx="5629275" cy="3981450"/>
             <wp:effectExtent l="0" t="0" r="9525" b="0"/>
@@ -1381,73 +2043,78 @@
           </wp:anchor>
         </w:drawing>
       </w:r>
-      <w:r>
-        <w:rPr>
-          <w:b/>
-          <w:bCs/>
-          <w:color w:val="000000"/>
-          <w:sz w:val="28"/>
-          <w:szCs w:val="28"/>
-          <w:u w:val="single"/>
-          <w:shd w:val="clear" w:color="auto" w:fill="FFFFFF"/>
-          <w:lang w:val="en-US"/>
-        </w:rPr>
-        <w:br/>
-      </w:r>
-    </w:p>
-    <w:p>
-      <w:pPr>
-        <w:rPr>
-          <w:sz w:val="28"/>
-          <w:szCs w:val="28"/>
-          <w:lang w:val="en-US"/>
-        </w:rPr>
-      </w:pPr>
-    </w:p>
-    <w:p>
-      <w:pPr>
-        <w:jc w:val="center"/>
-        <w:rPr>
-          <w:rStyle w:val="normaltextrun"/>
-          <w:b/>
-          <w:bCs/>
-          <w:color w:val="000000"/>
-          <w:sz w:val="28"/>
-          <w:szCs w:val="28"/>
-          <w:u w:val="single"/>
-          <w:shd w:val="clear" w:color="auto" w:fill="FFFFFF"/>
-          <w:lang w:val="en-US"/>
-        </w:rPr>
-      </w:pPr>
-      <w:r>
-        <w:rPr>
-          <w:rStyle w:val="normaltextrun"/>
-          <w:b/>
-          <w:bCs/>
-          <w:color w:val="000000"/>
-          <w:sz w:val="28"/>
-          <w:szCs w:val="28"/>
-          <w:u w:val="single"/>
-          <w:shd w:val="clear" w:color="auto" w:fill="FFFFFF"/>
-          <w:lang w:val="en-US"/>
-        </w:rPr>
-        <w:lastRenderedPageBreak/>
-        <w:t>DEVRE ŞEMASI</w:t>
-      </w:r>
-      <w:r>
-        <w:rPr>
-          <w:rStyle w:val="normaltextrun"/>
-          <w:b/>
-          <w:bCs/>
-          <w:color w:val="000000"/>
-          <w:sz w:val="28"/>
-          <w:szCs w:val="28"/>
-          <w:u w:val="single"/>
-          <w:shd w:val="clear" w:color="auto" w:fill="FFFFFF"/>
-          <w:lang w:val="en-US"/>
-        </w:rPr>
-        <w:t>: </w:t>
-      </w:r>
+    </w:p>
+    <w:p>
+      <w:pPr>
+        <w:rPr>
+          <w:sz w:val="28"/>
+          <w:szCs w:val="28"/>
+          <w:lang w:val="en-US"/>
+        </w:rPr>
+      </w:pPr>
+    </w:p>
+    <w:p>
+      <w:pPr>
+        <w:rPr>
+          <w:sz w:val="28"/>
+          <w:szCs w:val="28"/>
+          <w:lang w:val="en-US"/>
+        </w:rPr>
+      </w:pPr>
+    </w:p>
+    <w:p>
+      <w:pPr>
+        <w:rPr>
+          <w:sz w:val="28"/>
+          <w:szCs w:val="28"/>
+          <w:lang w:val="en-US"/>
+        </w:rPr>
+      </w:pPr>
+    </w:p>
+    <w:p>
+      <w:pPr>
+        <w:rPr>
+          <w:sz w:val="28"/>
+          <w:szCs w:val="28"/>
+          <w:lang w:val="en-US"/>
+        </w:rPr>
+      </w:pPr>
+    </w:p>
+    <w:p>
+      <w:pPr>
+        <w:rPr>
+          <w:sz w:val="28"/>
+          <w:szCs w:val="28"/>
+          <w:lang w:val="en-US"/>
+        </w:rPr>
+      </w:pPr>
+    </w:p>
+    <w:p>
+      <w:pPr>
+        <w:rPr>
+          <w:sz w:val="28"/>
+          <w:szCs w:val="28"/>
+          <w:lang w:val="en-US"/>
+        </w:rPr>
+      </w:pPr>
+    </w:p>
+    <w:p>
+      <w:pPr>
+        <w:rPr>
+          <w:sz w:val="28"/>
+          <w:szCs w:val="28"/>
+          <w:lang w:val="en-US"/>
+        </w:rPr>
+      </w:pPr>
+    </w:p>
+    <w:p>
+      <w:pPr>
+        <w:rPr>
+          <w:sz w:val="28"/>
+          <w:szCs w:val="28"/>
+          <w:lang w:val="en-US"/>
+        </w:rPr>
+      </w:pPr>
     </w:p>
     <w:p>
       <w:pPr>
@@ -1485,14 +2152,15 @@
           <w:szCs w:val="18"/>
           <w:shd w:val="clear" w:color="auto" w:fill="FFFFFF"/>
         </w:rPr>
+        <w:lastRenderedPageBreak/>
         <w:drawing>
-          <wp:anchor distT="0" distB="0" distL="114300" distR="114300" simplePos="0" relativeHeight="251662336" behindDoc="0" locked="0" layoutInCell="1" allowOverlap="1" wp14:anchorId="746E4168" wp14:editId="5A9573DF">
+          <wp:anchor distT="0" distB="0" distL="114300" distR="114300" simplePos="0" relativeHeight="251662336" behindDoc="0" locked="0" layoutInCell="1" allowOverlap="1" wp14:anchorId="746E4168" wp14:editId="4FA68252">
             <wp:simplePos x="0" y="0"/>
             <wp:positionH relativeFrom="margin">
               <wp:align>right</wp:align>
             </wp:positionH>
             <wp:positionV relativeFrom="margin">
-              <wp:posOffset>1472565</wp:posOffset>
+              <wp:posOffset>-270510</wp:posOffset>
             </wp:positionV>
             <wp:extent cx="5760720" cy="3981450"/>
             <wp:effectExtent l="0" t="0" r="0" b="0"/>
@@ -1548,96 +2216,6 @@
     </w:p>
     <w:p>
       <w:pPr>
-        <w:rPr>
-          <w:sz w:val="28"/>
-          <w:szCs w:val="28"/>
-          <w:lang w:val="en-US"/>
-        </w:rPr>
-      </w:pPr>
-    </w:p>
-    <w:p>
-      <w:pPr>
-        <w:rPr>
-          <w:sz w:val="28"/>
-          <w:szCs w:val="28"/>
-          <w:lang w:val="en-US"/>
-        </w:rPr>
-      </w:pPr>
-    </w:p>
-    <w:p>
-      <w:pPr>
-        <w:rPr>
-          <w:sz w:val="28"/>
-          <w:szCs w:val="28"/>
-          <w:lang w:val="en-US"/>
-        </w:rPr>
-      </w:pPr>
-    </w:p>
-    <w:p>
-      <w:pPr>
-        <w:rPr>
-          <w:sz w:val="28"/>
-          <w:szCs w:val="28"/>
-          <w:lang w:val="en-US"/>
-        </w:rPr>
-      </w:pPr>
-    </w:p>
-    <w:p>
-      <w:pPr>
-        <w:rPr>
-          <w:sz w:val="28"/>
-          <w:szCs w:val="28"/>
-          <w:lang w:val="en-US"/>
-        </w:rPr>
-      </w:pPr>
-    </w:p>
-    <w:p>
-      <w:pPr>
-        <w:rPr>
-          <w:sz w:val="28"/>
-          <w:szCs w:val="28"/>
-          <w:lang w:val="en-US"/>
-        </w:rPr>
-      </w:pPr>
-    </w:p>
-    <w:p>
-      <w:pPr>
-        <w:rPr>
-          <w:sz w:val="28"/>
-          <w:szCs w:val="28"/>
-          <w:lang w:val="en-US"/>
-        </w:rPr>
-      </w:pPr>
-    </w:p>
-    <w:p>
-      <w:pPr>
-        <w:rPr>
-          <w:sz w:val="28"/>
-          <w:szCs w:val="28"/>
-          <w:lang w:val="en-US"/>
-        </w:rPr>
-      </w:pPr>
-    </w:p>
-    <w:p>
-      <w:pPr>
-        <w:rPr>
-          <w:sz w:val="28"/>
-          <w:szCs w:val="28"/>
-          <w:lang w:val="en-US"/>
-        </w:rPr>
-      </w:pPr>
-    </w:p>
-    <w:p>
-      <w:pPr>
-        <w:rPr>
-          <w:sz w:val="28"/>
-          <w:szCs w:val="28"/>
-          <w:lang w:val="en-US"/>
-        </w:rPr>
-      </w:pPr>
-    </w:p>
-    <w:p>
-      <w:pPr>
         <w:jc w:val="center"/>
         <w:rPr>
           <w:rStyle w:val="normaltextrun"/>
@@ -1663,10 +2241,579 @@
           <w:shd w:val="clear" w:color="auto" w:fill="FFFFFF"/>
           <w:lang w:val="en-US"/>
         </w:rPr>
+        <w:t>DONANIM BİLEŞENLERİ:</w:t>
+      </w:r>
+    </w:p>
+    <w:p>
+      <w:pPr>
+        <w:pStyle w:val="HTMLncedenBiimlendirilmi"/>
+        <w:shd w:val="clear" w:color="auto" w:fill="F8F9FA"/>
+        <w:spacing w:line="540" w:lineRule="atLeast"/>
+        <w:rPr>
+          <w:rStyle w:val="y2iqfc"/>
+          <w:rFonts w:ascii="inherit" w:hAnsi="inherit"/>
+          <w:color w:val="202124"/>
+          <w:sz w:val="28"/>
+          <w:szCs w:val="28"/>
+        </w:rPr>
+      </w:pPr>
+    </w:p>
+    <w:p>
+      <w:pPr>
+        <w:pStyle w:val="HTMLncedenBiimlendirilmi"/>
+        <w:shd w:val="clear" w:color="auto" w:fill="F8F9FA"/>
+        <w:spacing w:line="540" w:lineRule="atLeast"/>
+        <w:rPr>
+          <w:rStyle w:val="y2iqfc"/>
+          <w:rFonts w:ascii="inherit" w:hAnsi="inherit"/>
+          <w:color w:val="202124"/>
+          <w:sz w:val="28"/>
+          <w:szCs w:val="28"/>
+        </w:rPr>
+      </w:pPr>
+      <w:r>
+        <w:rPr>
+          <w:rStyle w:val="y2iqfc"/>
+          <w:rFonts w:ascii="inherit" w:hAnsi="inherit"/>
+          <w:color w:val="202124"/>
+          <w:sz w:val="28"/>
+          <w:szCs w:val="28"/>
+        </w:rPr>
+        <w:t>Arduino UNO mikrodenetleyici kartı</w:t>
+      </w:r>
+    </w:p>
+    <w:p>
+      <w:pPr>
+        <w:pStyle w:val="HTMLncedenBiimlendirilmi"/>
+        <w:shd w:val="clear" w:color="auto" w:fill="F8F9FA"/>
+        <w:spacing w:line="540" w:lineRule="atLeast"/>
+        <w:rPr>
+          <w:rStyle w:val="y2iqfc"/>
+          <w:rFonts w:ascii="inherit" w:hAnsi="inherit"/>
+          <w:color w:val="202124"/>
+          <w:sz w:val="28"/>
+          <w:szCs w:val="28"/>
+        </w:rPr>
+      </w:pPr>
+      <w:r>
+        <w:rPr>
+          <w:rStyle w:val="y2iqfc"/>
+          <w:rFonts w:ascii="inherit" w:hAnsi="inherit"/>
+          <w:color w:val="202124"/>
+          <w:sz w:val="28"/>
+          <w:szCs w:val="28"/>
+        </w:rPr>
+        <w:t>Işığa bağımlı direnç (LDR)</w:t>
+      </w:r>
+      <w:r>
+        <w:rPr>
+          <w:rStyle w:val="y2iqfc"/>
+          <w:rFonts w:ascii="inherit" w:hAnsi="inherit"/>
+          <w:color w:val="202124"/>
+          <w:sz w:val="28"/>
+          <w:szCs w:val="28"/>
+        </w:rPr>
+        <w:t xml:space="preserve"> </w:t>
+      </w:r>
+      <w:proofErr w:type="spellStart"/>
+      <w:r>
+        <w:rPr>
+          <w:rStyle w:val="y2iqfc"/>
+          <w:rFonts w:ascii="inherit" w:hAnsi="inherit"/>
+          <w:color w:val="202124"/>
+          <w:sz w:val="28"/>
+          <w:szCs w:val="28"/>
+        </w:rPr>
+        <w:t>se</w:t>
+      </w:r>
+      <w:r>
+        <w:rPr>
+          <w:rStyle w:val="y2iqfc"/>
+          <w:rFonts w:ascii="inherit" w:hAnsi="inherit"/>
+          <w:color w:val="202124"/>
+          <w:sz w:val="28"/>
+          <w:szCs w:val="28"/>
+        </w:rPr>
+        <w:t>rvo</w:t>
+      </w:r>
+      <w:proofErr w:type="spellEnd"/>
+      <w:r>
+        <w:rPr>
+          <w:rStyle w:val="y2iqfc"/>
+          <w:rFonts w:ascii="inherit" w:hAnsi="inherit"/>
+          <w:color w:val="202124"/>
+          <w:sz w:val="28"/>
+          <w:szCs w:val="28"/>
+        </w:rPr>
+        <w:t xml:space="preserve"> motor</w:t>
+      </w:r>
+      <w:r>
+        <w:rPr>
+          <w:rStyle w:val="y2iqfc"/>
+          <w:rFonts w:ascii="inherit" w:hAnsi="inherit"/>
+          <w:color w:val="202124"/>
+          <w:sz w:val="28"/>
+          <w:szCs w:val="28"/>
+        </w:rPr>
+        <w:t xml:space="preserve"> </w:t>
+      </w:r>
+      <w:r>
+        <w:rPr>
+          <w:rStyle w:val="y2iqfc"/>
+          <w:rFonts w:ascii="inherit" w:hAnsi="inherit"/>
+          <w:color w:val="202124"/>
+          <w:sz w:val="28"/>
+          <w:szCs w:val="28"/>
+        </w:rPr>
+        <w:t xml:space="preserve">Doğrusal </w:t>
+      </w:r>
+      <w:proofErr w:type="gramStart"/>
+      <w:r>
+        <w:rPr>
+          <w:rStyle w:val="y2iqfc"/>
+          <w:rFonts w:ascii="inherit" w:hAnsi="inherit"/>
+          <w:color w:val="202124"/>
+          <w:sz w:val="28"/>
+          <w:szCs w:val="28"/>
+        </w:rPr>
+        <w:t>aktüatör</w:t>
+      </w:r>
+      <w:r>
+        <w:rPr>
+          <w:rStyle w:val="y2iqfc"/>
+          <w:rFonts w:ascii="inherit" w:hAnsi="inherit"/>
+          <w:color w:val="202124"/>
+          <w:sz w:val="28"/>
+          <w:szCs w:val="28"/>
+        </w:rPr>
+        <w:t xml:space="preserve">  </w:t>
+      </w:r>
+      <w:r>
+        <w:rPr>
+          <w:rStyle w:val="y2iqfc"/>
+          <w:rFonts w:ascii="inherit" w:hAnsi="inherit"/>
+          <w:color w:val="202124"/>
+          <w:sz w:val="28"/>
+          <w:szCs w:val="28"/>
+        </w:rPr>
+        <w:t>Güneş</w:t>
+      </w:r>
+      <w:proofErr w:type="gramEnd"/>
+      <w:r>
+        <w:rPr>
+          <w:rStyle w:val="y2iqfc"/>
+          <w:rFonts w:ascii="inherit" w:hAnsi="inherit"/>
+          <w:color w:val="202124"/>
+          <w:sz w:val="28"/>
+          <w:szCs w:val="28"/>
+        </w:rPr>
+        <w:t xml:space="preserve"> paneli</w:t>
+      </w:r>
+      <w:r>
+        <w:rPr>
+          <w:rStyle w:val="y2iqfc"/>
+          <w:rFonts w:ascii="inherit" w:hAnsi="inherit"/>
+          <w:color w:val="202124"/>
+          <w:sz w:val="28"/>
+          <w:szCs w:val="28"/>
+        </w:rPr>
+        <w:t xml:space="preserve"> </w:t>
+      </w:r>
+    </w:p>
+    <w:p>
+      <w:pPr>
+        <w:pStyle w:val="HTMLncedenBiimlendirilmi"/>
+        <w:shd w:val="clear" w:color="auto" w:fill="F8F9FA"/>
+        <w:spacing w:line="540" w:lineRule="atLeast"/>
+        <w:rPr>
+          <w:rStyle w:val="y2iqfc"/>
+          <w:rFonts w:ascii="inherit" w:hAnsi="inherit"/>
+          <w:color w:val="202124"/>
+          <w:sz w:val="28"/>
+          <w:szCs w:val="28"/>
+        </w:rPr>
+      </w:pPr>
+      <w:r>
+        <w:rPr>
+          <w:rStyle w:val="y2iqfc"/>
+          <w:rFonts w:ascii="inherit" w:hAnsi="inherit"/>
+          <w:color w:val="202124"/>
+          <w:sz w:val="28"/>
+          <w:szCs w:val="28"/>
+        </w:rPr>
+        <w:t>Yazılım bileşenleri:</w:t>
+      </w:r>
+    </w:p>
+    <w:p>
+      <w:pPr>
+        <w:pStyle w:val="HTMLncedenBiimlendirilmi"/>
+        <w:shd w:val="clear" w:color="auto" w:fill="F8F9FA"/>
+        <w:spacing w:line="540" w:lineRule="atLeast"/>
+        <w:rPr>
+          <w:rStyle w:val="y2iqfc"/>
+          <w:rFonts w:ascii="inherit" w:hAnsi="inherit"/>
+          <w:color w:val="202124"/>
+          <w:sz w:val="28"/>
+          <w:szCs w:val="28"/>
+        </w:rPr>
+      </w:pPr>
+      <w:r>
+        <w:rPr>
+          <w:rStyle w:val="y2iqfc"/>
+          <w:rFonts w:ascii="inherit" w:hAnsi="inherit"/>
+          <w:color w:val="202124"/>
+          <w:sz w:val="28"/>
+          <w:szCs w:val="28"/>
+        </w:rPr>
+        <w:t xml:space="preserve">Arduino </w:t>
+      </w:r>
+      <w:proofErr w:type="spellStart"/>
+      <w:r>
+        <w:rPr>
+          <w:rStyle w:val="y2iqfc"/>
+          <w:rFonts w:ascii="inherit" w:hAnsi="inherit"/>
+          <w:color w:val="202124"/>
+          <w:sz w:val="28"/>
+          <w:szCs w:val="28"/>
+        </w:rPr>
+        <w:t>IDE'si</w:t>
+      </w:r>
+      <w:proofErr w:type="spellEnd"/>
+    </w:p>
+    <w:p>
+      <w:pPr>
+        <w:pStyle w:val="HTMLncedenBiimlendirilmi"/>
+        <w:shd w:val="clear" w:color="auto" w:fill="F8F9FA"/>
+        <w:spacing w:line="540" w:lineRule="atLeast"/>
+        <w:rPr>
+          <w:rStyle w:val="y2iqfc"/>
+          <w:rFonts w:ascii="inherit" w:hAnsi="inherit"/>
+          <w:color w:val="202124"/>
+          <w:sz w:val="28"/>
+          <w:szCs w:val="28"/>
+        </w:rPr>
+      </w:pPr>
+      <w:r>
+        <w:rPr>
+          <w:rStyle w:val="y2iqfc"/>
+          <w:rFonts w:ascii="inherit" w:hAnsi="inherit"/>
+          <w:color w:val="202124"/>
+          <w:sz w:val="28"/>
+          <w:szCs w:val="28"/>
+        </w:rPr>
+        <w:t>Sistem tasarımı:</w:t>
+      </w:r>
+    </w:p>
+    <w:p>
+      <w:pPr>
+        <w:pStyle w:val="HTMLncedenBiimlendirilmi"/>
+        <w:shd w:val="clear" w:color="auto" w:fill="F8F9FA"/>
+        <w:spacing w:line="540" w:lineRule="atLeast"/>
+        <w:rPr>
+          <w:rStyle w:val="y2iqfc"/>
+          <w:rFonts w:ascii="inherit" w:hAnsi="inherit"/>
+          <w:color w:val="202124"/>
+          <w:sz w:val="28"/>
+          <w:szCs w:val="28"/>
+        </w:rPr>
+      </w:pPr>
+      <w:r>
+        <w:rPr>
+          <w:rStyle w:val="y2iqfc"/>
+          <w:rFonts w:ascii="inherit" w:hAnsi="inherit"/>
+          <w:color w:val="202124"/>
+          <w:sz w:val="28"/>
+          <w:szCs w:val="28"/>
+        </w:rPr>
+        <w:t>Güneş panelini montaj braketine monte edin ve doğrusal aktüatörü brakete bağlayın.</w:t>
+      </w:r>
+      <w:r>
+        <w:rPr>
+          <w:rStyle w:val="y2iqfc"/>
+          <w:rFonts w:ascii="inherit" w:hAnsi="inherit"/>
+          <w:color w:val="202124"/>
+          <w:sz w:val="28"/>
+          <w:szCs w:val="28"/>
+        </w:rPr>
+        <w:t xml:space="preserve"> </w:t>
+      </w:r>
+      <w:proofErr w:type="spellStart"/>
+      <w:r>
+        <w:rPr>
+          <w:rStyle w:val="y2iqfc"/>
+          <w:rFonts w:ascii="inherit" w:hAnsi="inherit"/>
+          <w:color w:val="202124"/>
+          <w:sz w:val="28"/>
+          <w:szCs w:val="28"/>
+        </w:rPr>
+        <w:t>LDR'yi</w:t>
+      </w:r>
+      <w:proofErr w:type="spellEnd"/>
+      <w:r>
+        <w:rPr>
+          <w:rStyle w:val="y2iqfc"/>
+          <w:rFonts w:ascii="inherit" w:hAnsi="inherit"/>
+          <w:color w:val="202124"/>
+          <w:sz w:val="28"/>
+          <w:szCs w:val="28"/>
+        </w:rPr>
+        <w:t xml:space="preserve"> Arduino UNO kartına bağlayın ve ışığın yoğunluğunu okuyacak şekilde programlayın.</w:t>
+      </w:r>
+      <w:r>
+        <w:rPr>
+          <w:rStyle w:val="y2iqfc"/>
+          <w:rFonts w:ascii="inherit" w:hAnsi="inherit"/>
+          <w:color w:val="202124"/>
+          <w:sz w:val="28"/>
+          <w:szCs w:val="28"/>
+        </w:rPr>
+        <w:t xml:space="preserve"> </w:t>
+      </w:r>
+      <w:proofErr w:type="spellStart"/>
+      <w:r>
+        <w:rPr>
+          <w:rStyle w:val="y2iqfc"/>
+          <w:rFonts w:ascii="inherit" w:hAnsi="inherit"/>
+          <w:color w:val="202124"/>
+          <w:sz w:val="28"/>
+          <w:szCs w:val="28"/>
+        </w:rPr>
+        <w:t>Servo</w:t>
+      </w:r>
+      <w:proofErr w:type="spellEnd"/>
+      <w:r>
+        <w:rPr>
+          <w:rStyle w:val="y2iqfc"/>
+          <w:rFonts w:ascii="inherit" w:hAnsi="inherit"/>
+          <w:color w:val="202124"/>
+          <w:sz w:val="28"/>
+          <w:szCs w:val="28"/>
+        </w:rPr>
+        <w:t xml:space="preserve"> motoru ve doğrusal aktüatörü Arduino UNO kartına bağlayın ve aktüatörün hareketini kontrol edecek şekilde programlayın.</w:t>
+      </w:r>
+      <w:r>
+        <w:rPr>
+          <w:rStyle w:val="y2iqfc"/>
+          <w:rFonts w:ascii="inherit" w:hAnsi="inherit"/>
+          <w:color w:val="202124"/>
+          <w:sz w:val="28"/>
+          <w:szCs w:val="28"/>
+        </w:rPr>
+        <w:t xml:space="preserve"> </w:t>
+      </w:r>
+      <w:r>
+        <w:rPr>
+          <w:rStyle w:val="y2iqfc"/>
+          <w:rFonts w:ascii="inherit" w:hAnsi="inherit"/>
+          <w:color w:val="202124"/>
+          <w:sz w:val="28"/>
+          <w:szCs w:val="28"/>
+        </w:rPr>
+        <w:t xml:space="preserve">Kontrol algoritmasını uygulamak için C programlama dilini kullanarak yazılım kodunu Arduino </w:t>
+      </w:r>
+      <w:proofErr w:type="spellStart"/>
+      <w:r>
+        <w:rPr>
+          <w:rStyle w:val="y2iqfc"/>
+          <w:rFonts w:ascii="inherit" w:hAnsi="inherit"/>
+          <w:color w:val="202124"/>
+          <w:sz w:val="28"/>
+          <w:szCs w:val="28"/>
+        </w:rPr>
+        <w:t>IDE'ye</w:t>
+      </w:r>
+      <w:proofErr w:type="spellEnd"/>
+      <w:r>
+        <w:rPr>
+          <w:rStyle w:val="y2iqfc"/>
+          <w:rFonts w:ascii="inherit" w:hAnsi="inherit"/>
+          <w:color w:val="202124"/>
+          <w:sz w:val="28"/>
+          <w:szCs w:val="28"/>
+        </w:rPr>
+        <w:t xml:space="preserve"> yazın. Algoritma, girişi </w:t>
+      </w:r>
+      <w:proofErr w:type="spellStart"/>
+      <w:r>
+        <w:rPr>
+          <w:rStyle w:val="y2iqfc"/>
+          <w:rFonts w:ascii="inherit" w:hAnsi="inherit"/>
+          <w:color w:val="202124"/>
+          <w:sz w:val="28"/>
+          <w:szCs w:val="28"/>
+        </w:rPr>
+        <w:t>LDR'den</w:t>
+      </w:r>
+      <w:proofErr w:type="spellEnd"/>
+      <w:r>
+        <w:rPr>
+          <w:rStyle w:val="y2iqfc"/>
+          <w:rFonts w:ascii="inherit" w:hAnsi="inherit"/>
+          <w:color w:val="202124"/>
+          <w:sz w:val="28"/>
+          <w:szCs w:val="28"/>
+        </w:rPr>
+        <w:t xml:space="preserve"> okumalı ve bunu bir referans değeriyle karşılaştırmalıdır. </w:t>
+      </w:r>
+      <w:r>
+        <w:rPr>
+          <w:rStyle w:val="y2iqfc"/>
+          <w:rFonts w:ascii="inherit" w:hAnsi="inherit"/>
+          <w:color w:val="202124"/>
+          <w:sz w:val="28"/>
+          <w:szCs w:val="28"/>
+        </w:rPr>
         <w:lastRenderedPageBreak/>
-        <w:t>D</w:t>
-      </w:r>
-      <w:r>
+        <w:t xml:space="preserve">Karşılaştırmaya dayalı olarak algoritma, güneş panelinin konumunu doğrusal aktüatör aracılığıyla ayarlamak için </w:t>
+      </w:r>
+      <w:proofErr w:type="spellStart"/>
+      <w:r>
+        <w:rPr>
+          <w:rStyle w:val="y2iqfc"/>
+          <w:rFonts w:ascii="inherit" w:hAnsi="inherit"/>
+          <w:color w:val="202124"/>
+          <w:sz w:val="28"/>
+          <w:szCs w:val="28"/>
+        </w:rPr>
+        <w:t>servo</w:t>
+      </w:r>
+      <w:proofErr w:type="spellEnd"/>
+      <w:r>
+        <w:rPr>
+          <w:rStyle w:val="y2iqfc"/>
+          <w:rFonts w:ascii="inherit" w:hAnsi="inherit"/>
+          <w:color w:val="202124"/>
+          <w:sz w:val="28"/>
+          <w:szCs w:val="28"/>
+        </w:rPr>
+        <w:t xml:space="preserve"> motoru kontrol etmelidir.</w:t>
+      </w:r>
+    </w:p>
+    <w:p>
+      <w:pPr>
+        <w:pStyle w:val="HTMLncedenBiimlendirilmi"/>
+        <w:shd w:val="clear" w:color="auto" w:fill="F8F9FA"/>
+        <w:spacing w:line="540" w:lineRule="atLeast"/>
+        <w:rPr>
+          <w:rStyle w:val="y2iqfc"/>
+          <w:rFonts w:ascii="inherit" w:hAnsi="inherit"/>
+          <w:color w:val="202124"/>
+          <w:sz w:val="28"/>
+          <w:szCs w:val="28"/>
+        </w:rPr>
+      </w:pPr>
+      <w:r>
+        <w:rPr>
+          <w:rStyle w:val="y2iqfc"/>
+          <w:rFonts w:ascii="inherit" w:hAnsi="inherit"/>
+          <w:color w:val="202124"/>
+          <w:sz w:val="28"/>
+          <w:szCs w:val="28"/>
+        </w:rPr>
+        <w:t>Sistemi farklı aydınlatma koşulları altında test edin ve güneşin hareketinin doğru şekilde takip edilmesini sağlamak için kontrol algoritmasını gerektiği gibi ayarlayın.</w:t>
+      </w:r>
+    </w:p>
+    <w:p>
+      <w:pPr>
+        <w:pStyle w:val="HTMLncedenBiimlendirilmi"/>
+        <w:shd w:val="clear" w:color="auto" w:fill="F8F9FA"/>
+        <w:spacing w:line="540" w:lineRule="atLeast"/>
+        <w:rPr>
+          <w:rFonts w:ascii="inherit" w:hAnsi="inherit"/>
+          <w:color w:val="202124"/>
+          <w:sz w:val="28"/>
+          <w:szCs w:val="28"/>
+        </w:rPr>
+      </w:pPr>
+      <w:r>
+        <w:rPr>
+          <w:rStyle w:val="y2iqfc"/>
+          <w:rFonts w:ascii="inherit" w:hAnsi="inherit"/>
+          <w:color w:val="202124"/>
+          <w:sz w:val="28"/>
+          <w:szCs w:val="28"/>
+        </w:rPr>
+        <w:t xml:space="preserve">Önerilen bu sistem, güneş panelinin açısını tek bir eksen boyunca ayarlamak için doğrusal bir aktüatör ve aktüatörün hareketini kontrol etmek için bir </w:t>
+      </w:r>
+      <w:proofErr w:type="spellStart"/>
+      <w:r>
+        <w:rPr>
+          <w:rStyle w:val="y2iqfc"/>
+          <w:rFonts w:ascii="inherit" w:hAnsi="inherit"/>
+          <w:color w:val="202124"/>
+          <w:sz w:val="28"/>
+          <w:szCs w:val="28"/>
+        </w:rPr>
+        <w:t>servo</w:t>
+      </w:r>
+      <w:proofErr w:type="spellEnd"/>
+      <w:r>
+        <w:rPr>
+          <w:rStyle w:val="y2iqfc"/>
+          <w:rFonts w:ascii="inherit" w:hAnsi="inherit"/>
+          <w:color w:val="202124"/>
+          <w:sz w:val="28"/>
+          <w:szCs w:val="28"/>
+        </w:rPr>
+        <w:t xml:space="preserve"> motor kullanır. Sistem, ışığın yoğunluğunu ölçmek ve buna göre güneş panelinin konumunu ayarlamak için bir LDR kullanıyor. Kontrol algoritması, </w:t>
+      </w:r>
+      <w:proofErr w:type="spellStart"/>
+      <w:r>
+        <w:rPr>
+          <w:rStyle w:val="y2iqfc"/>
+          <w:rFonts w:ascii="inherit" w:hAnsi="inherit"/>
+          <w:color w:val="202124"/>
+          <w:sz w:val="28"/>
+          <w:szCs w:val="28"/>
+        </w:rPr>
+        <w:t>LDR'den</w:t>
+      </w:r>
+      <w:proofErr w:type="spellEnd"/>
+      <w:r>
+        <w:rPr>
+          <w:rStyle w:val="y2iqfc"/>
+          <w:rFonts w:ascii="inherit" w:hAnsi="inherit"/>
+          <w:color w:val="202124"/>
+          <w:sz w:val="28"/>
+          <w:szCs w:val="28"/>
+        </w:rPr>
+        <w:t xml:space="preserve"> gelen mevcut okumayı bir referans değerle karşılaştırmak ve iki değer eşit olana kadar güneş panelinin açısını doğrusal aktüatör ve </w:t>
+      </w:r>
+      <w:proofErr w:type="spellStart"/>
+      <w:r>
+        <w:rPr>
+          <w:rStyle w:val="y2iqfc"/>
+          <w:rFonts w:ascii="inherit" w:hAnsi="inherit"/>
+          <w:color w:val="202124"/>
+          <w:sz w:val="28"/>
+          <w:szCs w:val="28"/>
+        </w:rPr>
+        <w:t>servo</w:t>
+      </w:r>
+      <w:proofErr w:type="spellEnd"/>
+      <w:r>
+        <w:rPr>
+          <w:rStyle w:val="y2iqfc"/>
+          <w:rFonts w:ascii="inherit" w:hAnsi="inherit"/>
+          <w:color w:val="202124"/>
+          <w:sz w:val="28"/>
+          <w:szCs w:val="28"/>
+        </w:rPr>
+        <w:t xml:space="preserve"> motor aracılığıyla ayarlamak için bir geri besleme döngüsü kullanır. Önerilen bu sistem, özel tasarım gereksinimlerine ve mevcut kaynaklara göre değiştirilebilir.</w:t>
+      </w:r>
+    </w:p>
+    <w:p>
+      <w:pPr>
+        <w:rPr>
+          <w:sz w:val="28"/>
+          <w:szCs w:val="28"/>
+          <w:lang w:val="en-US"/>
+        </w:rPr>
+      </w:pPr>
+    </w:p>
+    <w:p>
+      <w:pPr>
+        <w:jc w:val="center"/>
         <w:rPr>
           <w:rStyle w:val="normaltextrun"/>
           <w:b/>
@@ -1678,9 +2825,13 @@
           <w:shd w:val="clear" w:color="auto" w:fill="FFFFFF"/>
           <w:lang w:val="en-US"/>
         </w:rPr>
-        <w:t>ONANIM BİLEŞENLERİ</w:t>
-      </w:r>
-      <w:r>
+      </w:pPr>
+      <w:r>
+        <w:br/>
+      </w:r>
+    </w:p>
+    <w:p>
+      <w:pPr>
         <w:rPr>
           <w:rStyle w:val="normaltextrun"/>
           <w:b/>
@@ -1692,7 +2843,71 @@
           <w:shd w:val="clear" w:color="auto" w:fill="FFFFFF"/>
           <w:lang w:val="en-US"/>
         </w:rPr>
+      </w:pPr>
+    </w:p>
+    <w:p>
+      <w:pPr>
+        <w:jc w:val="center"/>
+        <w:rPr>
+          <w:rFonts w:cstheme="minorHAnsi"/>
+          <w:sz w:val="28"/>
+          <w:szCs w:val="32"/>
+        </w:rPr>
+      </w:pPr>
+      <w:r>
+        <w:rPr>
+          <w:rStyle w:val="normaltextrun"/>
+          <w:b/>
+          <w:bCs/>
+          <w:color w:val="000000"/>
+          <w:sz w:val="28"/>
+          <w:szCs w:val="28"/>
+          <w:u w:val="single"/>
+          <w:shd w:val="clear" w:color="auto" w:fill="FFFFFF"/>
+          <w:lang w:val="en-US"/>
+        </w:rPr>
+        <w:t>U</w:t>
+      </w:r>
+      <w:r>
+        <w:rPr>
+          <w:rStyle w:val="normaltextrun"/>
+          <w:b/>
+          <w:bCs/>
+          <w:color w:val="000000"/>
+          <w:sz w:val="28"/>
+          <w:szCs w:val="28"/>
+          <w:u w:val="single"/>
+          <w:shd w:val="clear" w:color="auto" w:fill="FFFFFF"/>
+          <w:lang w:val="en-US"/>
+        </w:rPr>
+        <w:t>YGULAMALAR</w:t>
+      </w:r>
+      <w:r>
+        <w:rPr>
+          <w:rStyle w:val="normaltextrun"/>
+          <w:b/>
+          <w:bCs/>
+          <w:color w:val="000000"/>
+          <w:sz w:val="28"/>
+          <w:szCs w:val="28"/>
+          <w:u w:val="single"/>
+          <w:shd w:val="clear" w:color="auto" w:fill="FFFFFF"/>
+          <w:lang w:val="en-US"/>
+        </w:rPr>
         <w:t>:</w:t>
+      </w:r>
+      <w:r>
+        <w:rPr>
+          <w:b/>
+          <w:bCs/>
+          <w:color w:val="000000"/>
+          <w:sz w:val="28"/>
+          <w:szCs w:val="28"/>
+          <w:u w:val="single"/>
+          <w:shd w:val="clear" w:color="auto" w:fill="FFFFFF"/>
+          <w:lang w:val="en-US"/>
+        </w:rPr>
+        <w:br/>
       </w:r>
     </w:p>
     <w:p>
@@ -1701,13 +2916,19 @@
         <w:shd w:val="clear" w:color="auto" w:fill="F8F9FA"/>
         <w:spacing w:line="540" w:lineRule="atLeast"/>
         <w:rPr>
-          <w:rStyle w:val="y2iqfc"/>
-          <w:rFonts w:ascii="inherit" w:hAnsi="inherit"/>
-          <w:color w:val="202124"/>
-          <w:sz w:val="28"/>
-          <w:szCs w:val="28"/>
-        </w:rPr>
-      </w:pPr>
+          <w:rFonts w:asciiTheme="minorHAnsi" w:hAnsiTheme="minorHAnsi" w:cstheme="minorHAnsi"/>
+          <w:sz w:val="28"/>
+          <w:szCs w:val="32"/>
+        </w:rPr>
+      </w:pPr>
+      <w:r>
+        <w:rPr>
+          <w:rFonts w:asciiTheme="minorHAnsi" w:hAnsiTheme="minorHAnsi" w:cstheme="minorHAnsi"/>
+          <w:sz w:val="28"/>
+          <w:szCs w:val="32"/>
+        </w:rPr>
+        <w:t>Topluluk güneş enerjisi projeleri: Tek eksenli güneş takip sistemleri, birden fazla hane veya işletme için elektrik üretmek amacıyla topluluk güneş enerjisi projelerinde kullanılabilir. Kaynakların bir havuzda toplanması ve kurulum ve bakım maliyetlerinin paylaşılması yoluyla topluluklar, her eve veya binaya ayrı güneş panelleri kurmak zorunda kalmadan temiz enerjiye erişebilirler.</w:t>
+      </w:r>
     </w:p>
     <w:p>
       <w:pPr>
@@ -1715,689 +2936,18 @@
         <w:shd w:val="clear" w:color="auto" w:fill="F8F9FA"/>
         <w:spacing w:line="540" w:lineRule="atLeast"/>
         <w:rPr>
-          <w:rStyle w:val="y2iqfc"/>
-          <w:rFonts w:ascii="inherit" w:hAnsi="inherit"/>
-          <w:color w:val="202124"/>
-          <w:sz w:val="28"/>
-          <w:szCs w:val="28"/>
-        </w:rPr>
-      </w:pPr>
-      <w:r>
-        <w:rPr>
-          <w:rStyle w:val="y2iqfc"/>
-          <w:rFonts w:ascii="inherit" w:hAnsi="inherit"/>
-          <w:color w:val="202124"/>
-          <w:sz w:val="28"/>
-          <w:szCs w:val="28"/>
-        </w:rPr>
-        <w:t>Arduino UNO mikrodenetleyici kartı</w:t>
-      </w:r>
-    </w:p>
-    <w:p>
-      <w:pPr>
-        <w:pStyle w:val="HTMLncedenBiimlendirilmi"/>
-        <w:shd w:val="clear" w:color="auto" w:fill="F8F9FA"/>
-        <w:spacing w:line="540" w:lineRule="atLeast"/>
-        <w:rPr>
-          <w:rStyle w:val="y2iqfc"/>
-          <w:rFonts w:ascii="inherit" w:hAnsi="inherit"/>
-          <w:color w:val="202124"/>
-          <w:sz w:val="28"/>
-          <w:szCs w:val="28"/>
-        </w:rPr>
-      </w:pPr>
-      <w:r>
-        <w:rPr>
-          <w:rStyle w:val="y2iqfc"/>
-          <w:rFonts w:ascii="inherit" w:hAnsi="inherit"/>
-          <w:color w:val="202124"/>
-          <w:sz w:val="28"/>
-          <w:szCs w:val="28"/>
-        </w:rPr>
-        <w:t>Işığa bağımlı direnç (LDR)</w:t>
-      </w:r>
-      <w:r>
-        <w:rPr>
-          <w:rStyle w:val="y2iqfc"/>
-          <w:rFonts w:ascii="inherit" w:hAnsi="inherit"/>
-          <w:color w:val="202124"/>
-          <w:sz w:val="28"/>
-          <w:szCs w:val="28"/>
-        </w:rPr>
-        <w:t xml:space="preserve"> </w:t>
-      </w:r>
-      <w:proofErr w:type="spellStart"/>
-      <w:r>
-        <w:rPr>
-          <w:rStyle w:val="y2iqfc"/>
-          <w:rFonts w:ascii="inherit" w:hAnsi="inherit"/>
-          <w:color w:val="202124"/>
-          <w:sz w:val="28"/>
-          <w:szCs w:val="28"/>
-        </w:rPr>
-        <w:t>se</w:t>
-      </w:r>
-      <w:r>
-        <w:rPr>
-          <w:rStyle w:val="y2iqfc"/>
-          <w:rFonts w:ascii="inherit" w:hAnsi="inherit"/>
-          <w:color w:val="202124"/>
-          <w:sz w:val="28"/>
-          <w:szCs w:val="28"/>
-        </w:rPr>
-        <w:t>rvo</w:t>
-      </w:r>
-      <w:proofErr w:type="spellEnd"/>
-      <w:r>
-        <w:rPr>
-          <w:rStyle w:val="y2iqfc"/>
-          <w:rFonts w:ascii="inherit" w:hAnsi="inherit"/>
-          <w:color w:val="202124"/>
-          <w:sz w:val="28"/>
-          <w:szCs w:val="28"/>
-        </w:rPr>
-        <w:t xml:space="preserve"> motor</w:t>
-      </w:r>
-      <w:r>
-        <w:rPr>
-          <w:rStyle w:val="y2iqfc"/>
-          <w:rFonts w:ascii="inherit" w:hAnsi="inherit"/>
-          <w:color w:val="202124"/>
-          <w:sz w:val="28"/>
-          <w:szCs w:val="28"/>
-        </w:rPr>
-        <w:t xml:space="preserve"> </w:t>
-      </w:r>
-      <w:r>
-        <w:rPr>
-          <w:rStyle w:val="y2iqfc"/>
-          <w:rFonts w:ascii="inherit" w:hAnsi="inherit"/>
-          <w:color w:val="202124"/>
-          <w:sz w:val="28"/>
-          <w:szCs w:val="28"/>
-        </w:rPr>
-        <w:t xml:space="preserve">Doğrusal </w:t>
-      </w:r>
-      <w:proofErr w:type="gramStart"/>
-      <w:r>
-        <w:rPr>
-          <w:rStyle w:val="y2iqfc"/>
-          <w:rFonts w:ascii="inherit" w:hAnsi="inherit"/>
-          <w:color w:val="202124"/>
-          <w:sz w:val="28"/>
-          <w:szCs w:val="28"/>
-        </w:rPr>
-        <w:t>aktüatör</w:t>
-      </w:r>
-      <w:r>
-        <w:rPr>
-          <w:rStyle w:val="y2iqfc"/>
-          <w:rFonts w:ascii="inherit" w:hAnsi="inherit"/>
-          <w:color w:val="202124"/>
-          <w:sz w:val="28"/>
-          <w:szCs w:val="28"/>
-        </w:rPr>
-        <w:t xml:space="preserve">  </w:t>
-      </w:r>
-      <w:r>
-        <w:rPr>
-          <w:rStyle w:val="y2iqfc"/>
-          <w:rFonts w:ascii="inherit" w:hAnsi="inherit"/>
-          <w:color w:val="202124"/>
-          <w:sz w:val="28"/>
-          <w:szCs w:val="28"/>
-        </w:rPr>
-        <w:t>Güneş</w:t>
-      </w:r>
-      <w:proofErr w:type="gramEnd"/>
-      <w:r>
-        <w:rPr>
-          <w:rStyle w:val="y2iqfc"/>
-          <w:rFonts w:ascii="inherit" w:hAnsi="inherit"/>
-          <w:color w:val="202124"/>
-          <w:sz w:val="28"/>
-          <w:szCs w:val="28"/>
-        </w:rPr>
-        <w:t xml:space="preserve"> paneli</w:t>
-      </w:r>
-      <w:r>
-        <w:rPr>
-          <w:rStyle w:val="y2iqfc"/>
-          <w:rFonts w:ascii="inherit" w:hAnsi="inherit"/>
-          <w:color w:val="202124"/>
-          <w:sz w:val="28"/>
-          <w:szCs w:val="28"/>
-        </w:rPr>
-        <w:t xml:space="preserve"> </w:t>
-      </w:r>
-    </w:p>
-    <w:p>
-      <w:pPr>
-        <w:pStyle w:val="HTMLncedenBiimlendirilmi"/>
-        <w:shd w:val="clear" w:color="auto" w:fill="F8F9FA"/>
-        <w:spacing w:line="540" w:lineRule="atLeast"/>
-        <w:rPr>
-          <w:rStyle w:val="y2iqfc"/>
-          <w:rFonts w:ascii="inherit" w:hAnsi="inherit"/>
-          <w:color w:val="202124"/>
-          <w:sz w:val="28"/>
-          <w:szCs w:val="28"/>
-        </w:rPr>
-      </w:pPr>
-      <w:r>
-        <w:rPr>
-          <w:rStyle w:val="y2iqfc"/>
-          <w:rFonts w:ascii="inherit" w:hAnsi="inherit"/>
-          <w:color w:val="202124"/>
-          <w:sz w:val="28"/>
-          <w:szCs w:val="28"/>
-        </w:rPr>
-        <w:t>Yazılım bileşenleri:</w:t>
-      </w:r>
-    </w:p>
-    <w:p>
-      <w:pPr>
-        <w:pStyle w:val="HTMLncedenBiimlendirilmi"/>
-        <w:shd w:val="clear" w:color="auto" w:fill="F8F9FA"/>
-        <w:spacing w:line="540" w:lineRule="atLeast"/>
-        <w:rPr>
-          <w:rStyle w:val="y2iqfc"/>
-          <w:rFonts w:ascii="inherit" w:hAnsi="inherit"/>
-          <w:color w:val="202124"/>
-          <w:sz w:val="28"/>
-          <w:szCs w:val="28"/>
-        </w:rPr>
-      </w:pPr>
-      <w:r>
-        <w:rPr>
-          <w:rStyle w:val="y2iqfc"/>
-          <w:rFonts w:ascii="inherit" w:hAnsi="inherit"/>
-          <w:color w:val="202124"/>
-          <w:sz w:val="28"/>
-          <w:szCs w:val="28"/>
-        </w:rPr>
-        <w:t xml:space="preserve">Arduino </w:t>
-      </w:r>
-      <w:proofErr w:type="spellStart"/>
-      <w:r>
-        <w:rPr>
-          <w:rStyle w:val="y2iqfc"/>
-          <w:rFonts w:ascii="inherit" w:hAnsi="inherit"/>
-          <w:color w:val="202124"/>
-          <w:sz w:val="28"/>
-          <w:szCs w:val="28"/>
-        </w:rPr>
-        <w:t>IDE'si</w:t>
-      </w:r>
-      <w:proofErr w:type="spellEnd"/>
-    </w:p>
-    <w:p>
-      <w:pPr>
-        <w:pStyle w:val="HTMLncedenBiimlendirilmi"/>
-        <w:shd w:val="clear" w:color="auto" w:fill="F8F9FA"/>
-        <w:spacing w:line="540" w:lineRule="atLeast"/>
-        <w:rPr>
-          <w:rStyle w:val="y2iqfc"/>
-          <w:rFonts w:ascii="inherit" w:hAnsi="inherit"/>
-          <w:color w:val="202124"/>
-          <w:sz w:val="28"/>
-          <w:szCs w:val="28"/>
-        </w:rPr>
-      </w:pPr>
-      <w:r>
-        <w:rPr>
-          <w:rStyle w:val="y2iqfc"/>
-          <w:rFonts w:ascii="inherit" w:hAnsi="inherit"/>
-          <w:color w:val="202124"/>
-          <w:sz w:val="28"/>
-          <w:szCs w:val="28"/>
-        </w:rPr>
-        <w:t>Sistem tasarımı:</w:t>
-      </w:r>
-    </w:p>
-    <w:p>
-      <w:pPr>
-        <w:pStyle w:val="HTMLncedenBiimlendirilmi"/>
-        <w:shd w:val="clear" w:color="auto" w:fill="F8F9FA"/>
-        <w:spacing w:line="540" w:lineRule="atLeast"/>
-        <w:rPr>
-          <w:rStyle w:val="y2iqfc"/>
-          <w:rFonts w:ascii="inherit" w:hAnsi="inherit"/>
-          <w:color w:val="202124"/>
-          <w:sz w:val="28"/>
-          <w:szCs w:val="28"/>
-        </w:rPr>
-      </w:pPr>
-      <w:r>
-        <w:rPr>
-          <w:rStyle w:val="y2iqfc"/>
-          <w:rFonts w:ascii="inherit" w:hAnsi="inherit"/>
-          <w:color w:val="202124"/>
-          <w:sz w:val="28"/>
-          <w:szCs w:val="28"/>
-        </w:rPr>
-        <w:t>Güneş panelini montaj braketine monte edin ve doğrusal aktüatörü brakete bağlayın.</w:t>
-      </w:r>
-      <w:r>
-        <w:rPr>
-          <w:rStyle w:val="y2iqfc"/>
-          <w:rFonts w:ascii="inherit" w:hAnsi="inherit"/>
-          <w:color w:val="202124"/>
-          <w:sz w:val="28"/>
-          <w:szCs w:val="28"/>
-        </w:rPr>
-        <w:t xml:space="preserve"> </w:t>
-      </w:r>
-      <w:proofErr w:type="spellStart"/>
-      <w:r>
-        <w:rPr>
-          <w:rStyle w:val="y2iqfc"/>
-          <w:rFonts w:ascii="inherit" w:hAnsi="inherit"/>
-          <w:color w:val="202124"/>
-          <w:sz w:val="28"/>
-          <w:szCs w:val="28"/>
-        </w:rPr>
-        <w:t>LDR'yi</w:t>
-      </w:r>
-      <w:proofErr w:type="spellEnd"/>
-      <w:r>
-        <w:rPr>
-          <w:rStyle w:val="y2iqfc"/>
-          <w:rFonts w:ascii="inherit" w:hAnsi="inherit"/>
-          <w:color w:val="202124"/>
-          <w:sz w:val="28"/>
-          <w:szCs w:val="28"/>
-        </w:rPr>
-        <w:t xml:space="preserve"> Arduino UNO kartına bağlayın ve ışığın yoğunluğunu okuyacak şekilde programlayın.</w:t>
-      </w:r>
-      <w:r>
-        <w:rPr>
-          <w:rStyle w:val="y2iqfc"/>
-          <w:rFonts w:ascii="inherit" w:hAnsi="inherit"/>
-          <w:color w:val="202124"/>
-          <w:sz w:val="28"/>
-          <w:szCs w:val="28"/>
-        </w:rPr>
-        <w:t xml:space="preserve"> </w:t>
-      </w:r>
-      <w:proofErr w:type="spellStart"/>
-      <w:r>
-        <w:rPr>
-          <w:rStyle w:val="y2iqfc"/>
-          <w:rFonts w:ascii="inherit" w:hAnsi="inherit"/>
-          <w:color w:val="202124"/>
-          <w:sz w:val="28"/>
-          <w:szCs w:val="28"/>
-        </w:rPr>
-        <w:t>Servo</w:t>
-      </w:r>
-      <w:proofErr w:type="spellEnd"/>
-      <w:r>
-        <w:rPr>
-          <w:rStyle w:val="y2iqfc"/>
-          <w:rFonts w:ascii="inherit" w:hAnsi="inherit"/>
-          <w:color w:val="202124"/>
-          <w:sz w:val="28"/>
-          <w:szCs w:val="28"/>
-        </w:rPr>
-        <w:t xml:space="preserve"> motoru ve doğrusal aktüatörü Arduino UNO kartına bağlayın ve aktüatörün hareketini kontrol edecek şekilde programlayın.</w:t>
-      </w:r>
-      <w:r>
-        <w:rPr>
-          <w:rStyle w:val="y2iqfc"/>
-          <w:rFonts w:ascii="inherit" w:hAnsi="inherit"/>
-          <w:color w:val="202124"/>
-          <w:sz w:val="28"/>
-          <w:szCs w:val="28"/>
-        </w:rPr>
-        <w:t xml:space="preserve"> </w:t>
-      </w:r>
-      <w:r>
-        <w:rPr>
-          <w:rStyle w:val="y2iqfc"/>
-          <w:rFonts w:ascii="inherit" w:hAnsi="inherit"/>
-          <w:color w:val="202124"/>
-          <w:sz w:val="28"/>
-          <w:szCs w:val="28"/>
-        </w:rPr>
-        <w:t xml:space="preserve">Kontrol algoritmasını uygulamak için C programlama dilini kullanarak yazılım kodunu Arduino </w:t>
-      </w:r>
-      <w:proofErr w:type="spellStart"/>
-      <w:r>
-        <w:rPr>
-          <w:rStyle w:val="y2iqfc"/>
-          <w:rFonts w:ascii="inherit" w:hAnsi="inherit"/>
-          <w:color w:val="202124"/>
-          <w:sz w:val="28"/>
-          <w:szCs w:val="28"/>
-        </w:rPr>
-        <w:t>IDE'ye</w:t>
-      </w:r>
-      <w:proofErr w:type="spellEnd"/>
-      <w:r>
-        <w:rPr>
-          <w:rStyle w:val="y2iqfc"/>
-          <w:rFonts w:ascii="inherit" w:hAnsi="inherit"/>
-          <w:color w:val="202124"/>
-          <w:sz w:val="28"/>
-          <w:szCs w:val="28"/>
-        </w:rPr>
-        <w:t xml:space="preserve"> yazın. Algoritma, girişi </w:t>
-      </w:r>
-      <w:proofErr w:type="spellStart"/>
-      <w:r>
-        <w:rPr>
-          <w:rStyle w:val="y2iqfc"/>
-          <w:rFonts w:ascii="inherit" w:hAnsi="inherit"/>
-          <w:color w:val="202124"/>
-          <w:sz w:val="28"/>
-          <w:szCs w:val="28"/>
-        </w:rPr>
-        <w:t>LDR'den</w:t>
-      </w:r>
-      <w:proofErr w:type="spellEnd"/>
-      <w:r>
-        <w:rPr>
-          <w:rStyle w:val="y2iqfc"/>
-          <w:rFonts w:ascii="inherit" w:hAnsi="inherit"/>
-          <w:color w:val="202124"/>
-          <w:sz w:val="28"/>
-          <w:szCs w:val="28"/>
-        </w:rPr>
-        <w:t xml:space="preserve"> okumalı ve bunu bir referans değeriyle karşılaştırmalıdır. Karşılaştırmaya dayalı olarak algoritma, güneş panelinin konumunu doğrusal aktüatör aracılığıyla ayarlamak için </w:t>
-      </w:r>
-      <w:proofErr w:type="spellStart"/>
-      <w:r>
-        <w:rPr>
-          <w:rStyle w:val="y2iqfc"/>
-          <w:rFonts w:ascii="inherit" w:hAnsi="inherit"/>
-          <w:color w:val="202124"/>
-          <w:sz w:val="28"/>
-          <w:szCs w:val="28"/>
-        </w:rPr>
-        <w:t>servo</w:t>
-      </w:r>
-      <w:proofErr w:type="spellEnd"/>
-      <w:r>
-        <w:rPr>
-          <w:rStyle w:val="y2iqfc"/>
-          <w:rFonts w:ascii="inherit" w:hAnsi="inherit"/>
-          <w:color w:val="202124"/>
-          <w:sz w:val="28"/>
-          <w:szCs w:val="28"/>
-        </w:rPr>
-        <w:t xml:space="preserve"> motoru kontrol etmelidir.</w:t>
-      </w:r>
-    </w:p>
-    <w:p>
-      <w:pPr>
-        <w:pStyle w:val="HTMLncedenBiimlendirilmi"/>
-        <w:shd w:val="clear" w:color="auto" w:fill="F8F9FA"/>
-        <w:spacing w:line="540" w:lineRule="atLeast"/>
-        <w:rPr>
-          <w:rStyle w:val="y2iqfc"/>
-          <w:rFonts w:ascii="inherit" w:hAnsi="inherit"/>
-          <w:color w:val="202124"/>
-          <w:sz w:val="28"/>
-          <w:szCs w:val="28"/>
-        </w:rPr>
-      </w:pPr>
-      <w:r>
-        <w:rPr>
-          <w:rStyle w:val="y2iqfc"/>
-          <w:rFonts w:ascii="inherit" w:hAnsi="inherit"/>
-          <w:color w:val="202124"/>
-          <w:sz w:val="28"/>
-          <w:szCs w:val="28"/>
-        </w:rPr>
-        <w:t>Sistemi farklı aydınlatma koşulları altında test edin ve güneşin hareketinin doğru şekilde takip edilmesini sağlamak için kontrol algoritmasını gerektiği gibi ayarlayın.</w:t>
-      </w:r>
-    </w:p>
-    <w:p>
-      <w:pPr>
-        <w:pStyle w:val="HTMLncedenBiimlendirilmi"/>
-        <w:shd w:val="clear" w:color="auto" w:fill="F8F9FA"/>
-        <w:spacing w:line="540" w:lineRule="atLeast"/>
-        <w:rPr>
-          <w:rFonts w:ascii="inherit" w:hAnsi="inherit"/>
-          <w:color w:val="202124"/>
-          <w:sz w:val="28"/>
-          <w:szCs w:val="28"/>
-        </w:rPr>
-      </w:pPr>
-      <w:r>
-        <w:rPr>
-          <w:rStyle w:val="y2iqfc"/>
-          <w:rFonts w:ascii="inherit" w:hAnsi="inherit"/>
-          <w:color w:val="202124"/>
-          <w:sz w:val="28"/>
-          <w:szCs w:val="28"/>
-        </w:rPr>
-        <w:t xml:space="preserve">Önerilen bu sistem, güneş panelinin açısını tek bir eksen boyunca ayarlamak için doğrusal bir aktüatör ve aktüatörün hareketini kontrol etmek için bir </w:t>
-      </w:r>
-      <w:proofErr w:type="spellStart"/>
-      <w:r>
-        <w:rPr>
-          <w:rStyle w:val="y2iqfc"/>
-          <w:rFonts w:ascii="inherit" w:hAnsi="inherit"/>
-          <w:color w:val="202124"/>
-          <w:sz w:val="28"/>
-          <w:szCs w:val="28"/>
-        </w:rPr>
-        <w:t>servo</w:t>
-      </w:r>
-      <w:proofErr w:type="spellEnd"/>
-      <w:r>
-        <w:rPr>
-          <w:rStyle w:val="y2iqfc"/>
-          <w:rFonts w:ascii="inherit" w:hAnsi="inherit"/>
-          <w:color w:val="202124"/>
-          <w:sz w:val="28"/>
-          <w:szCs w:val="28"/>
-        </w:rPr>
-        <w:t xml:space="preserve"> motor kullanır. Sistem, ışığın yoğunluğunu ölçmek ve buna göre güneş panelinin konumunu ayarlamak için bir LDR kullanıyor. Kontrol algoritması, </w:t>
-      </w:r>
-      <w:proofErr w:type="spellStart"/>
-      <w:r>
-        <w:rPr>
-          <w:rStyle w:val="y2iqfc"/>
-          <w:rFonts w:ascii="inherit" w:hAnsi="inherit"/>
-          <w:color w:val="202124"/>
-          <w:sz w:val="28"/>
-          <w:szCs w:val="28"/>
-        </w:rPr>
-        <w:t>LDR'den</w:t>
-      </w:r>
-      <w:proofErr w:type="spellEnd"/>
-      <w:r>
-        <w:rPr>
-          <w:rStyle w:val="y2iqfc"/>
-          <w:rFonts w:ascii="inherit" w:hAnsi="inherit"/>
-          <w:color w:val="202124"/>
-          <w:sz w:val="28"/>
-          <w:szCs w:val="28"/>
-        </w:rPr>
-        <w:t xml:space="preserve"> gelen mevcut okumayı bir referans değerle </w:t>
-      </w:r>
-      <w:r>
-        <w:rPr>
-          <w:rStyle w:val="y2iqfc"/>
-          <w:rFonts w:ascii="inherit" w:hAnsi="inherit"/>
-          <w:color w:val="202124"/>
-          <w:sz w:val="28"/>
-          <w:szCs w:val="28"/>
+          <w:rFonts w:asciiTheme="minorHAnsi" w:hAnsiTheme="minorHAnsi" w:cstheme="minorHAnsi"/>
+          <w:sz w:val="28"/>
+          <w:szCs w:val="32"/>
+        </w:rPr>
+      </w:pPr>
+      <w:r>
+        <w:rPr>
+          <w:rFonts w:asciiTheme="minorHAnsi" w:hAnsiTheme="minorHAnsi" w:cstheme="minorHAnsi"/>
+          <w:sz w:val="28"/>
+          <w:szCs w:val="32"/>
         </w:rPr>
         <w:lastRenderedPageBreak/>
-        <w:t xml:space="preserve">karşılaştırmak ve iki değer eşit olana kadar güneş panelinin açısını doğrusal aktüatör ve </w:t>
-      </w:r>
-      <w:proofErr w:type="spellStart"/>
-      <w:r>
-        <w:rPr>
-          <w:rStyle w:val="y2iqfc"/>
-          <w:rFonts w:ascii="inherit" w:hAnsi="inherit"/>
-          <w:color w:val="202124"/>
-          <w:sz w:val="28"/>
-          <w:szCs w:val="28"/>
-        </w:rPr>
-        <w:t>servo</w:t>
-      </w:r>
-      <w:proofErr w:type="spellEnd"/>
-      <w:r>
-        <w:rPr>
-          <w:rStyle w:val="y2iqfc"/>
-          <w:rFonts w:ascii="inherit" w:hAnsi="inherit"/>
-          <w:color w:val="202124"/>
-          <w:sz w:val="28"/>
-          <w:szCs w:val="28"/>
-        </w:rPr>
-        <w:t xml:space="preserve"> motor aracılığıyla ayarlamak için bir geri besleme döngüsü kullanır. Önerilen bu sistem, özel tasarım gereksinimlerine ve mevcut kaynaklara göre değiştirilebilir.</w:t>
-      </w:r>
-    </w:p>
-    <w:p>
-      <w:pPr>
-        <w:rPr>
-          <w:sz w:val="28"/>
-          <w:szCs w:val="28"/>
-          <w:lang w:val="en-US"/>
-        </w:rPr>
-      </w:pPr>
-    </w:p>
-    <w:p>
-      <w:pPr>
-        <w:jc w:val="center"/>
-        <w:rPr>
-          <w:rStyle w:val="normaltextrun"/>
-          <w:b/>
-          <w:bCs/>
-          <w:color w:val="000000"/>
-          <w:sz w:val="28"/>
-          <w:szCs w:val="28"/>
-          <w:u w:val="single"/>
-          <w:shd w:val="clear" w:color="auto" w:fill="FFFFFF"/>
-          <w:lang w:val="en-US"/>
-        </w:rPr>
-      </w:pPr>
-      <w:r>
-        <w:br/>
-      </w:r>
-    </w:p>
-    <w:p>
-      <w:pPr>
-        <w:rPr>
-          <w:rStyle w:val="normaltextrun"/>
-          <w:b/>
-          <w:bCs/>
-          <w:color w:val="000000"/>
-          <w:sz w:val="28"/>
-          <w:szCs w:val="28"/>
-          <w:u w:val="single"/>
-          <w:shd w:val="clear" w:color="auto" w:fill="FFFFFF"/>
-          <w:lang w:val="en-US"/>
-        </w:rPr>
-      </w:pPr>
-    </w:p>
-    <w:p>
-      <w:pPr>
-        <w:jc w:val="center"/>
-        <w:rPr>
-          <w:rFonts w:cstheme="minorHAnsi"/>
-          <w:sz w:val="28"/>
-          <w:szCs w:val="32"/>
-        </w:rPr>
-      </w:pPr>
-      <w:r>
-        <w:rPr>
-          <w:rStyle w:val="normaltextrun"/>
-          <w:b/>
-          <w:bCs/>
-          <w:color w:val="000000"/>
-          <w:sz w:val="28"/>
-          <w:szCs w:val="28"/>
-          <w:u w:val="single"/>
-          <w:shd w:val="clear" w:color="auto" w:fill="FFFFFF"/>
-          <w:lang w:val="en-US"/>
-        </w:rPr>
-        <w:t>U</w:t>
-      </w:r>
-      <w:r>
-        <w:rPr>
-          <w:rStyle w:val="normaltextrun"/>
-          <w:b/>
-          <w:bCs/>
-          <w:color w:val="000000"/>
-          <w:sz w:val="28"/>
-          <w:szCs w:val="28"/>
-          <w:u w:val="single"/>
-          <w:shd w:val="clear" w:color="auto" w:fill="FFFFFF"/>
-          <w:lang w:val="en-US"/>
-        </w:rPr>
-        <w:t>YGULAMALAR</w:t>
-      </w:r>
-      <w:r>
-        <w:rPr>
-          <w:rStyle w:val="normaltextrun"/>
-          <w:b/>
-          <w:bCs/>
-          <w:color w:val="000000"/>
-          <w:sz w:val="28"/>
-          <w:szCs w:val="28"/>
-          <w:u w:val="single"/>
-          <w:shd w:val="clear" w:color="auto" w:fill="FFFFFF"/>
-          <w:lang w:val="en-US"/>
-        </w:rPr>
-        <w:t>:</w:t>
-      </w:r>
-      <w:r>
-        <w:rPr>
-          <w:b/>
-          <w:bCs/>
-          <w:color w:val="000000"/>
-          <w:sz w:val="28"/>
-          <w:szCs w:val="28"/>
-          <w:u w:val="single"/>
-          <w:shd w:val="clear" w:color="auto" w:fill="FFFFFF"/>
-          <w:lang w:val="en-US"/>
-        </w:rPr>
-        <w:br/>
-      </w:r>
-    </w:p>
-    <w:p>
-      <w:pPr>
-        <w:pStyle w:val="HTMLncedenBiimlendirilmi"/>
-        <w:shd w:val="clear" w:color="auto" w:fill="F8F9FA"/>
-        <w:spacing w:line="540" w:lineRule="atLeast"/>
-        <w:rPr>
-          <w:rFonts w:asciiTheme="minorHAnsi" w:hAnsiTheme="minorHAnsi" w:cstheme="minorHAnsi"/>
-          <w:sz w:val="28"/>
-          <w:szCs w:val="32"/>
-        </w:rPr>
-      </w:pPr>
-      <w:r>
-        <w:rPr>
-          <w:rFonts w:asciiTheme="minorHAnsi" w:hAnsiTheme="minorHAnsi" w:cstheme="minorHAnsi"/>
-          <w:sz w:val="28"/>
-          <w:szCs w:val="32"/>
-        </w:rPr>
-        <w:t>Topluluk güneş enerjisi projeleri: Tek eksenli güneş takip sistemleri, birden fazla hane veya işletme için elektrik üretmek amacıyla topluluk güneş enerjisi projelerinde kullanılabilir. Kaynakların bir havuzda toplanması ve kurulum ve bakım maliyetlerinin paylaşılması yoluyla topluluklar, her eve veya binaya ayrı güneş panelleri kurmak zorunda kalmadan temiz enerjiye erişebilirler.</w:t>
-      </w:r>
-    </w:p>
-    <w:p>
-      <w:pPr>
-        <w:pStyle w:val="HTMLncedenBiimlendirilmi"/>
-        <w:shd w:val="clear" w:color="auto" w:fill="F8F9FA"/>
-        <w:spacing w:line="540" w:lineRule="atLeast"/>
-        <w:rPr>
-          <w:rFonts w:asciiTheme="minorHAnsi" w:hAnsiTheme="minorHAnsi" w:cstheme="minorHAnsi"/>
-          <w:sz w:val="28"/>
-          <w:szCs w:val="32"/>
-        </w:rPr>
-      </w:pPr>
-      <w:r>
-        <w:rPr>
-          <w:rFonts w:asciiTheme="minorHAnsi" w:hAnsiTheme="minorHAnsi" w:cstheme="minorHAnsi"/>
-          <w:sz w:val="28"/>
-          <w:szCs w:val="32"/>
-        </w:rPr>
         <w:t>Kentsel tarım: Tek eksenli güneş takip sistemleri, çatı bahçeleri veya topluluk bahçeleri gibi küçük ölçekli kentsel tarım projelerine güç sağlamak için kullanılabilir. Güneş panelleri, sürdürülebilir kentsel tarım için gerekli olan sulama sistemlerini, aydınlatmayı ve diğer ekipmanları çalıştırmak için gerekli enerjiyi sağlayabilir.</w:t>
       </w:r>
     </w:p>
@@ -2905,6 +3455,119 @@
     </w:lvl>
   </w:abstractNum>
   <w:abstractNum w:abstractNumId="3" w15:restartNumberingAfterBreak="0">
+    <w:nsid w:val="3A1F03CA"/>
+    <w:multiLevelType w:val="hybridMultilevel"/>
+    <w:tmpl w:val="452064D4"/>
+    <w:lvl w:ilvl="0" w:tplc="041F0001">
+      <w:start w:val="1"/>
+      <w:numFmt w:val="bullet"/>
+      <w:lvlText w:val=""/>
+      <w:lvlJc w:val="left"/>
+      <w:pPr>
+        <w:ind w:left="3240" w:hanging="360"/>
+      </w:pPr>
+      <w:rPr>
+        <w:rFonts w:ascii="Symbol" w:hAnsi="Symbol" w:hint="default"/>
+      </w:rPr>
+    </w:lvl>
+    <w:lvl w:ilvl="1" w:tplc="041F0003" w:tentative="1">
+      <w:start w:val="1"/>
+      <w:numFmt w:val="bullet"/>
+      <w:lvlText w:val="o"/>
+      <w:lvlJc w:val="left"/>
+      <w:pPr>
+        <w:ind w:left="3960" w:hanging="360"/>
+      </w:pPr>
+      <w:rPr>
+        <w:rFonts w:ascii="Courier New" w:hAnsi="Courier New" w:cs="Courier New" w:hint="default"/>
+      </w:rPr>
+    </w:lvl>
+    <w:lvl w:ilvl="2" w:tplc="041F0005" w:tentative="1">
+      <w:start w:val="1"/>
+      <w:numFmt w:val="bullet"/>
+      <w:lvlText w:val=""/>
+      <w:lvlJc w:val="left"/>
+      <w:pPr>
+        <w:ind w:left="4680" w:hanging="360"/>
+      </w:pPr>
+      <w:rPr>
+        <w:rFonts w:ascii="Wingdings" w:hAnsi="Wingdings" w:hint="default"/>
+      </w:rPr>
+    </w:lvl>
+    <w:lvl w:ilvl="3" w:tplc="041F0001" w:tentative="1">
+      <w:start w:val="1"/>
+      <w:numFmt w:val="bullet"/>
+      <w:lvlText w:val=""/>
+      <w:lvlJc w:val="left"/>
+      <w:pPr>
+        <w:ind w:left="5400" w:hanging="360"/>
+      </w:pPr>
+      <w:rPr>
+        <w:rFonts w:ascii="Symbol" w:hAnsi="Symbol" w:hint="default"/>
+      </w:rPr>
+    </w:lvl>
+    <w:lvl w:ilvl="4" w:tplc="041F0003" w:tentative="1">
+      <w:start w:val="1"/>
+      <w:numFmt w:val="bullet"/>
+      <w:lvlText w:val="o"/>
+      <w:lvlJc w:val="left"/>
+      <w:pPr>
+        <w:ind w:left="6120" w:hanging="360"/>
+      </w:pPr>
+      <w:rPr>
+        <w:rFonts w:ascii="Courier New" w:hAnsi="Courier New" w:cs="Courier New" w:hint="default"/>
+      </w:rPr>
+    </w:lvl>
+    <w:lvl w:ilvl="5" w:tplc="041F0005" w:tentative="1">
+      <w:start w:val="1"/>
+      <w:numFmt w:val="bullet"/>
+      <w:lvlText w:val=""/>
+      <w:lvlJc w:val="left"/>
+      <w:pPr>
+        <w:ind w:left="6840" w:hanging="360"/>
+      </w:pPr>
+      <w:rPr>
+        <w:rFonts w:ascii="Wingdings" w:hAnsi="Wingdings" w:hint="default"/>
+      </w:rPr>
+    </w:lvl>
+    <w:lvl w:ilvl="6" w:tplc="041F0001" w:tentative="1">
+      <w:start w:val="1"/>
+      <w:numFmt w:val="bullet"/>
+      <w:lvlText w:val=""/>
+      <w:lvlJc w:val="left"/>
+      <w:pPr>
+        <w:ind w:left="7560" w:hanging="360"/>
+      </w:pPr>
+      <w:rPr>
+        <w:rFonts w:ascii="Symbol" w:hAnsi="Symbol" w:hint="default"/>
+      </w:rPr>
+    </w:lvl>
+    <w:lvl w:ilvl="7" w:tplc="041F0003" w:tentative="1">
+      <w:start w:val="1"/>
+      <w:numFmt w:val="bullet"/>
+      <w:lvlText w:val="o"/>
+      <w:lvlJc w:val="left"/>
+      <w:pPr>
+        <w:ind w:left="8280" w:hanging="360"/>
+      </w:pPr>
+      <w:rPr>
+        <w:rFonts w:ascii="Courier New" w:hAnsi="Courier New" w:cs="Courier New" w:hint="default"/>
+      </w:rPr>
+    </w:lvl>
+    <w:lvl w:ilvl="8" w:tplc="041F0005" w:tentative="1">
+      <w:start w:val="1"/>
+      <w:numFmt w:val="bullet"/>
+      <w:lvlText w:val=""/>
+      <w:lvlJc w:val="left"/>
+      <w:pPr>
+        <w:ind w:left="9000" w:hanging="360"/>
+      </w:pPr>
+      <w:rPr>
+        <w:rFonts w:ascii="Wingdings" w:hAnsi="Wingdings" w:hint="default"/>
+      </w:rPr>
+    </w:lvl>
+  </w:abstractNum>
+  <w:abstractNum w:abstractNumId="4" w15:restartNumberingAfterBreak="0">
     <w:nsid w:val="3D256B8B"/>
     <w:multiLevelType w:val="multilevel"/>
     <w:tmpl w:val="2976D9E8"/>
@@ -3053,7 +3716,156 @@
       </w:rPr>
     </w:lvl>
   </w:abstractNum>
-  <w:abstractNum w:abstractNumId="4" w15:restartNumberingAfterBreak="0">
+  <w:abstractNum w:abstractNumId="5" w15:restartNumberingAfterBreak="0">
+    <w:nsid w:val="430D0CF6"/>
+    <w:multiLevelType w:val="multilevel"/>
+    <w:tmpl w:val="E85CCF3A"/>
+    <w:lvl w:ilvl="0">
+      <w:start w:val="1"/>
+      <w:numFmt w:val="bullet"/>
+      <w:lvlText w:val=""/>
+      <w:lvlJc w:val="left"/>
+      <w:pPr>
+        <w:tabs>
+          <w:tab w:val="num" w:pos="720"/>
+        </w:tabs>
+        <w:ind w:left="720" w:hanging="360"/>
+      </w:pPr>
+      <w:rPr>
+        <w:rFonts w:ascii="Symbol" w:hAnsi="Symbol" w:hint="default"/>
+        <w:sz w:val="20"/>
+      </w:rPr>
+    </w:lvl>
+    <w:lvl w:ilvl="1" w:tentative="1">
+      <w:start w:val="1"/>
+      <w:numFmt w:val="bullet"/>
+      <w:lvlText w:val="o"/>
+      <w:lvlJc w:val="left"/>
+      <w:pPr>
+        <w:tabs>
+          <w:tab w:val="num" w:pos="1440"/>
+        </w:tabs>
+        <w:ind w:left="1440" w:hanging="360"/>
+      </w:pPr>
+      <w:rPr>
+        <w:rFonts w:ascii="Courier New" w:hAnsi="Courier New" w:hint="default"/>
+        <w:sz w:val="20"/>
+      </w:rPr>
+    </w:lvl>
+    <w:lvl w:ilvl="2" w:tentative="1">
+      <w:start w:val="1"/>
+      <w:numFmt w:val="bullet"/>
+      <w:lvlText w:val=""/>
+      <w:lvlJc w:val="left"/>
+      <w:pPr>
+        <w:tabs>
+          <w:tab w:val="num" w:pos="2160"/>
+        </w:tabs>
+        <w:ind w:left="2160" w:hanging="360"/>
+      </w:pPr>
+      <w:rPr>
+        <w:rFonts w:ascii="Wingdings" w:hAnsi="Wingdings" w:hint="default"/>
+        <w:sz w:val="20"/>
+      </w:rPr>
+    </w:lvl>
+    <w:lvl w:ilvl="3" w:tentative="1">
+      <w:start w:val="1"/>
+      <w:numFmt w:val="bullet"/>
+      <w:lvlText w:val=""/>
+      <w:lvlJc w:val="left"/>
+      <w:pPr>
+        <w:tabs>
+          <w:tab w:val="num" w:pos="2880"/>
+        </w:tabs>
+        <w:ind w:left="2880" w:hanging="360"/>
+      </w:pPr>
+      <w:rPr>
+        <w:rFonts w:ascii="Wingdings" w:hAnsi="Wingdings" w:hint="default"/>
+        <w:sz w:val="20"/>
+      </w:rPr>
+    </w:lvl>
+    <w:lvl w:ilvl="4" w:tentative="1">
+      <w:start w:val="1"/>
+      <w:numFmt w:val="bullet"/>
+      <w:lvlText w:val=""/>
+      <w:lvlJc w:val="left"/>
+      <w:pPr>
+        <w:tabs>
+          <w:tab w:val="num" w:pos="3600"/>
+        </w:tabs>
+        <w:ind w:left="3600" w:hanging="360"/>
+      </w:pPr>
+      <w:rPr>
+        <w:rFonts w:ascii="Wingdings" w:hAnsi="Wingdings" w:hint="default"/>
+        <w:sz w:val="20"/>
+      </w:rPr>
+    </w:lvl>
+    <w:lvl w:ilvl="5" w:tentative="1">
+      <w:start w:val="1"/>
+      <w:numFmt w:val="bullet"/>
+      <w:lvlText w:val=""/>
+      <w:lvlJc w:val="left"/>
+      <w:pPr>
+        <w:tabs>
+          <w:tab w:val="num" w:pos="4320"/>
+        </w:tabs>
+        <w:ind w:left="4320" w:hanging="360"/>
+      </w:pPr>
+      <w:rPr>
+        <w:rFonts w:ascii="Wingdings" w:hAnsi="Wingdings" w:hint="default"/>
+        <w:sz w:val="20"/>
+      </w:rPr>
+    </w:lvl>
+    <w:lvl w:ilvl="6" w:tentative="1">
+      <w:start w:val="1"/>
+      <w:numFmt w:val="bullet"/>
+      <w:lvlText w:val=""/>
+      <w:lvlJc w:val="left"/>
+      <w:pPr>
+        <w:tabs>
+          <w:tab w:val="num" w:pos="5040"/>
+        </w:tabs>
+        <w:ind w:left="5040" w:hanging="360"/>
+      </w:pPr>
+      <w:rPr>
+        <w:rFonts w:ascii="Wingdings" w:hAnsi="Wingdings" w:hint="default"/>
+        <w:sz w:val="20"/>
+      </w:rPr>
+    </w:lvl>
+    <w:lvl w:ilvl="7" w:tentative="1">
+      <w:start w:val="1"/>
+      <w:numFmt w:val="bullet"/>
+      <w:lvlText w:val=""/>
+      <w:lvlJc w:val="left"/>
+      <w:pPr>
+        <w:tabs>
+          <w:tab w:val="num" w:pos="5760"/>
+        </w:tabs>
+        <w:ind w:left="5760" w:hanging="360"/>
+      </w:pPr>
+      <w:rPr>
+        <w:rFonts w:ascii="Wingdings" w:hAnsi="Wingdings" w:hint="default"/>
+        <w:sz w:val="20"/>
+      </w:rPr>
+    </w:lvl>
+    <w:lvl w:ilvl="8" w:tentative="1">
+      <w:start w:val="1"/>
+      <w:numFmt w:val="bullet"/>
+      <w:lvlText w:val=""/>
+      <w:lvlJc w:val="left"/>
+      <w:pPr>
+        <w:tabs>
+          <w:tab w:val="num" w:pos="6480"/>
+        </w:tabs>
+        <w:ind w:left="6480" w:hanging="360"/>
+      </w:pPr>
+      <w:rPr>
+        <w:rFonts w:ascii="Wingdings" w:hAnsi="Wingdings" w:hint="default"/>
+        <w:sz w:val="20"/>
+      </w:rPr>
+    </w:lvl>
+  </w:abstractNum>
+  <w:abstractNum w:abstractNumId="6" w15:restartNumberingAfterBreak="0">
     <w:nsid w:val="4764186C"/>
     <w:multiLevelType w:val="multilevel"/>
     <w:tmpl w:val="1B725072"/>
@@ -3064,9 +3876,9 @@
       <w:lvlJc w:val="left"/>
       <w:pPr>
         <w:tabs>
-          <w:tab w:val="num" w:pos="720"/>
-        </w:tabs>
-        <w:ind w:left="720" w:hanging="360"/>
+          <w:tab w:val="num" w:pos="2202"/>
+        </w:tabs>
+        <w:ind w:left="2202" w:hanging="360"/>
       </w:pPr>
     </w:lvl>
     <w:lvl w:ilvl="1" w:tentative="1">
@@ -3166,7 +3978,7 @@
       </w:pPr>
     </w:lvl>
   </w:abstractNum>
-  <w:abstractNum w:abstractNumId="5" w15:restartNumberingAfterBreak="0">
+  <w:abstractNum w:abstractNumId="7" w15:restartNumberingAfterBreak="0">
     <w:nsid w:val="5FE1776B"/>
     <w:multiLevelType w:val="multilevel"/>
     <w:tmpl w:val="37B21974"/>
@@ -3315,7 +4127,156 @@
       </w:rPr>
     </w:lvl>
   </w:abstractNum>
-  <w:abstractNum w:abstractNumId="6" w15:restartNumberingAfterBreak="0">
+  <w:abstractNum w:abstractNumId="8" w15:restartNumberingAfterBreak="0">
+    <w:nsid w:val="62935F2F"/>
+    <w:multiLevelType w:val="multilevel"/>
+    <w:tmpl w:val="9F449794"/>
+    <w:lvl w:ilvl="0">
+      <w:start w:val="1"/>
+      <w:numFmt w:val="bullet"/>
+      <w:lvlText w:val=""/>
+      <w:lvlJc w:val="left"/>
+      <w:pPr>
+        <w:tabs>
+          <w:tab w:val="num" w:pos="720"/>
+        </w:tabs>
+        <w:ind w:left="720" w:hanging="360"/>
+      </w:pPr>
+      <w:rPr>
+        <w:rFonts w:ascii="Symbol" w:hAnsi="Symbol" w:hint="default"/>
+        <w:sz w:val="20"/>
+      </w:rPr>
+    </w:lvl>
+    <w:lvl w:ilvl="1" w:tentative="1">
+      <w:start w:val="1"/>
+      <w:numFmt w:val="bullet"/>
+      <w:lvlText w:val="o"/>
+      <w:lvlJc w:val="left"/>
+      <w:pPr>
+        <w:tabs>
+          <w:tab w:val="num" w:pos="1440"/>
+        </w:tabs>
+        <w:ind w:left="1440" w:hanging="360"/>
+      </w:pPr>
+      <w:rPr>
+        <w:rFonts w:ascii="Courier New" w:hAnsi="Courier New" w:hint="default"/>
+        <w:sz w:val="20"/>
+      </w:rPr>
+    </w:lvl>
+    <w:lvl w:ilvl="2" w:tentative="1">
+      <w:start w:val="1"/>
+      <w:numFmt w:val="bullet"/>
+      <w:lvlText w:val=""/>
+      <w:lvlJc w:val="left"/>
+      <w:pPr>
+        <w:tabs>
+          <w:tab w:val="num" w:pos="2160"/>
+        </w:tabs>
+        <w:ind w:left="2160" w:hanging="360"/>
+      </w:pPr>
+      <w:rPr>
+        <w:rFonts w:ascii="Wingdings" w:hAnsi="Wingdings" w:hint="default"/>
+        <w:sz w:val="20"/>
+      </w:rPr>
+    </w:lvl>
+    <w:lvl w:ilvl="3" w:tentative="1">
+      <w:start w:val="1"/>
+      <w:numFmt w:val="bullet"/>
+      <w:lvlText w:val=""/>
+      <w:lvlJc w:val="left"/>
+      <w:pPr>
+        <w:tabs>
+          <w:tab w:val="num" w:pos="2880"/>
+        </w:tabs>
+        <w:ind w:left="2880" w:hanging="360"/>
+      </w:pPr>
+      <w:rPr>
+        <w:rFonts w:ascii="Wingdings" w:hAnsi="Wingdings" w:hint="default"/>
+        <w:sz w:val="20"/>
+      </w:rPr>
+    </w:lvl>
+    <w:lvl w:ilvl="4" w:tentative="1">
+      <w:start w:val="1"/>
+      <w:numFmt w:val="bullet"/>
+      <w:lvlText w:val=""/>
+      <w:lvlJc w:val="left"/>
+      <w:pPr>
+        <w:tabs>
+          <w:tab w:val="num" w:pos="3600"/>
+        </w:tabs>
+        <w:ind w:left="3600" w:hanging="360"/>
+      </w:pPr>
+      <w:rPr>
+        <w:rFonts w:ascii="Wingdings" w:hAnsi="Wingdings" w:hint="default"/>
+        <w:sz w:val="20"/>
+      </w:rPr>
+    </w:lvl>
+    <w:lvl w:ilvl="5" w:tentative="1">
+      <w:start w:val="1"/>
+      <w:numFmt w:val="bullet"/>
+      <w:lvlText w:val=""/>
+      <w:lvlJc w:val="left"/>
+      <w:pPr>
+        <w:tabs>
+          <w:tab w:val="num" w:pos="4320"/>
+        </w:tabs>
+        <w:ind w:left="4320" w:hanging="360"/>
+      </w:pPr>
+      <w:rPr>
+        <w:rFonts w:ascii="Wingdings" w:hAnsi="Wingdings" w:hint="default"/>
+        <w:sz w:val="20"/>
+      </w:rPr>
+    </w:lvl>
+    <w:lvl w:ilvl="6" w:tentative="1">
+      <w:start w:val="1"/>
+      <w:numFmt w:val="bullet"/>
+      <w:lvlText w:val=""/>
+      <w:lvlJc w:val="left"/>
+      <w:pPr>
+        <w:tabs>
+          <w:tab w:val="num" w:pos="5040"/>
+        </w:tabs>
+        <w:ind w:left="5040" w:hanging="360"/>
+      </w:pPr>
+      <w:rPr>
+        <w:rFonts w:ascii="Wingdings" w:hAnsi="Wingdings" w:hint="default"/>
+        <w:sz w:val="20"/>
+      </w:rPr>
+    </w:lvl>
+    <w:lvl w:ilvl="7" w:tentative="1">
+      <w:start w:val="1"/>
+      <w:numFmt w:val="bullet"/>
+      <w:lvlText w:val=""/>
+      <w:lvlJc w:val="left"/>
+      <w:pPr>
+        <w:tabs>
+          <w:tab w:val="num" w:pos="5760"/>
+        </w:tabs>
+        <w:ind w:left="5760" w:hanging="360"/>
+      </w:pPr>
+      <w:rPr>
+        <w:rFonts w:ascii="Wingdings" w:hAnsi="Wingdings" w:hint="default"/>
+        <w:sz w:val="20"/>
+      </w:rPr>
+    </w:lvl>
+    <w:lvl w:ilvl="8" w:tentative="1">
+      <w:start w:val="1"/>
+      <w:numFmt w:val="bullet"/>
+      <w:lvlText w:val=""/>
+      <w:lvlJc w:val="left"/>
+      <w:pPr>
+        <w:tabs>
+          <w:tab w:val="num" w:pos="6480"/>
+        </w:tabs>
+        <w:ind w:left="6480" w:hanging="360"/>
+      </w:pPr>
+      <w:rPr>
+        <w:rFonts w:ascii="Wingdings" w:hAnsi="Wingdings" w:hint="default"/>
+        <w:sz w:val="20"/>
+      </w:rPr>
+    </w:lvl>
+  </w:abstractNum>
+  <w:abstractNum w:abstractNumId="9" w15:restartNumberingAfterBreak="0">
     <w:nsid w:val="66A4635F"/>
     <w:multiLevelType w:val="multilevel"/>
     <w:tmpl w:val="0AB8A2A2"/>
@@ -3428,7 +4389,233 @@
       </w:pPr>
     </w:lvl>
   </w:abstractNum>
-  <w:abstractNum w:abstractNumId="7" w15:restartNumberingAfterBreak="0">
+  <w:abstractNum w:abstractNumId="10" w15:restartNumberingAfterBreak="0">
+    <w:nsid w:val="67AC6BA1"/>
+    <w:multiLevelType w:val="hybridMultilevel"/>
+    <w:tmpl w:val="B5528840"/>
+    <w:lvl w:ilvl="0" w:tplc="041F0001">
+      <w:start w:val="1"/>
+      <w:numFmt w:val="bullet"/>
+      <w:lvlText w:val=""/>
+      <w:lvlJc w:val="left"/>
+      <w:pPr>
+        <w:ind w:left="3240" w:hanging="360"/>
+      </w:pPr>
+      <w:rPr>
+        <w:rFonts w:ascii="Symbol" w:hAnsi="Symbol" w:hint="default"/>
+      </w:rPr>
+    </w:lvl>
+    <w:lvl w:ilvl="1" w:tplc="041F0003" w:tentative="1">
+      <w:start w:val="1"/>
+      <w:numFmt w:val="bullet"/>
+      <w:lvlText w:val="o"/>
+      <w:lvlJc w:val="left"/>
+      <w:pPr>
+        <w:ind w:left="3960" w:hanging="360"/>
+      </w:pPr>
+      <w:rPr>
+        <w:rFonts w:ascii="Courier New" w:hAnsi="Courier New" w:cs="Courier New" w:hint="default"/>
+      </w:rPr>
+    </w:lvl>
+    <w:lvl w:ilvl="2" w:tplc="041F0005" w:tentative="1">
+      <w:start w:val="1"/>
+      <w:numFmt w:val="bullet"/>
+      <w:lvlText w:val=""/>
+      <w:lvlJc w:val="left"/>
+      <w:pPr>
+        <w:ind w:left="4680" w:hanging="360"/>
+      </w:pPr>
+      <w:rPr>
+        <w:rFonts w:ascii="Wingdings" w:hAnsi="Wingdings" w:hint="default"/>
+      </w:rPr>
+    </w:lvl>
+    <w:lvl w:ilvl="3" w:tplc="041F0001" w:tentative="1">
+      <w:start w:val="1"/>
+      <w:numFmt w:val="bullet"/>
+      <w:lvlText w:val=""/>
+      <w:lvlJc w:val="left"/>
+      <w:pPr>
+        <w:ind w:left="5400" w:hanging="360"/>
+      </w:pPr>
+      <w:rPr>
+        <w:rFonts w:ascii="Symbol" w:hAnsi="Symbol" w:hint="default"/>
+      </w:rPr>
+    </w:lvl>
+    <w:lvl w:ilvl="4" w:tplc="041F0003" w:tentative="1">
+      <w:start w:val="1"/>
+      <w:numFmt w:val="bullet"/>
+      <w:lvlText w:val="o"/>
+      <w:lvlJc w:val="left"/>
+      <w:pPr>
+        <w:ind w:left="6120" w:hanging="360"/>
+      </w:pPr>
+      <w:rPr>
+        <w:rFonts w:ascii="Courier New" w:hAnsi="Courier New" w:cs="Courier New" w:hint="default"/>
+      </w:rPr>
+    </w:lvl>
+    <w:lvl w:ilvl="5" w:tplc="041F0005" w:tentative="1">
+      <w:start w:val="1"/>
+      <w:numFmt w:val="bullet"/>
+      <w:lvlText w:val=""/>
+      <w:lvlJc w:val="left"/>
+      <w:pPr>
+        <w:ind w:left="6840" w:hanging="360"/>
+      </w:pPr>
+      <w:rPr>
+        <w:rFonts w:ascii="Wingdings" w:hAnsi="Wingdings" w:hint="default"/>
+      </w:rPr>
+    </w:lvl>
+    <w:lvl w:ilvl="6" w:tplc="041F0001" w:tentative="1">
+      <w:start w:val="1"/>
+      <w:numFmt w:val="bullet"/>
+      <w:lvlText w:val=""/>
+      <w:lvlJc w:val="left"/>
+      <w:pPr>
+        <w:ind w:left="7560" w:hanging="360"/>
+      </w:pPr>
+      <w:rPr>
+        <w:rFonts w:ascii="Symbol" w:hAnsi="Symbol" w:hint="default"/>
+      </w:rPr>
+    </w:lvl>
+    <w:lvl w:ilvl="7" w:tplc="041F0003" w:tentative="1">
+      <w:start w:val="1"/>
+      <w:numFmt w:val="bullet"/>
+      <w:lvlText w:val="o"/>
+      <w:lvlJc w:val="left"/>
+      <w:pPr>
+        <w:ind w:left="8280" w:hanging="360"/>
+      </w:pPr>
+      <w:rPr>
+        <w:rFonts w:ascii="Courier New" w:hAnsi="Courier New" w:cs="Courier New" w:hint="default"/>
+      </w:rPr>
+    </w:lvl>
+    <w:lvl w:ilvl="8" w:tplc="041F0005" w:tentative="1">
+      <w:start w:val="1"/>
+      <w:numFmt w:val="bullet"/>
+      <w:lvlText w:val=""/>
+      <w:lvlJc w:val="left"/>
+      <w:pPr>
+        <w:ind w:left="9000" w:hanging="360"/>
+      </w:pPr>
+      <w:rPr>
+        <w:rFonts w:ascii="Wingdings" w:hAnsi="Wingdings" w:hint="default"/>
+      </w:rPr>
+    </w:lvl>
+  </w:abstractNum>
+  <w:abstractNum w:abstractNumId="11" w15:restartNumberingAfterBreak="0">
+    <w:nsid w:val="6BE20920"/>
+    <w:multiLevelType w:val="hybridMultilevel"/>
+    <w:tmpl w:val="6DFCD012"/>
+    <w:lvl w:ilvl="0" w:tplc="041F0001">
+      <w:start w:val="1"/>
+      <w:numFmt w:val="bullet"/>
+      <w:lvlText w:val=""/>
+      <w:lvlJc w:val="left"/>
+      <w:pPr>
+        <w:ind w:left="3240" w:hanging="360"/>
+      </w:pPr>
+      <w:rPr>
+        <w:rFonts w:ascii="Symbol" w:hAnsi="Symbol" w:hint="default"/>
+      </w:rPr>
+    </w:lvl>
+    <w:lvl w:ilvl="1" w:tplc="041F0003" w:tentative="1">
+      <w:start w:val="1"/>
+      <w:numFmt w:val="bullet"/>
+      <w:lvlText w:val="o"/>
+      <w:lvlJc w:val="left"/>
+      <w:pPr>
+        <w:ind w:left="3960" w:hanging="360"/>
+      </w:pPr>
+      <w:rPr>
+        <w:rFonts w:ascii="Courier New" w:hAnsi="Courier New" w:cs="Courier New" w:hint="default"/>
+      </w:rPr>
+    </w:lvl>
+    <w:lvl w:ilvl="2" w:tplc="041F0005" w:tentative="1">
+      <w:start w:val="1"/>
+      <w:numFmt w:val="bullet"/>
+      <w:lvlText w:val=""/>
+      <w:lvlJc w:val="left"/>
+      <w:pPr>
+        <w:ind w:left="4680" w:hanging="360"/>
+      </w:pPr>
+      <w:rPr>
+        <w:rFonts w:ascii="Wingdings" w:hAnsi="Wingdings" w:hint="default"/>
+      </w:rPr>
+    </w:lvl>
+    <w:lvl w:ilvl="3" w:tplc="041F0001" w:tentative="1">
+      <w:start w:val="1"/>
+      <w:numFmt w:val="bullet"/>
+      <w:lvlText w:val=""/>
+      <w:lvlJc w:val="left"/>
+      <w:pPr>
+        <w:ind w:left="5400" w:hanging="360"/>
+      </w:pPr>
+      <w:rPr>
+        <w:rFonts w:ascii="Symbol" w:hAnsi="Symbol" w:hint="default"/>
+      </w:rPr>
+    </w:lvl>
+    <w:lvl w:ilvl="4" w:tplc="041F0003" w:tentative="1">
+      <w:start w:val="1"/>
+      <w:numFmt w:val="bullet"/>
+      <w:lvlText w:val="o"/>
+      <w:lvlJc w:val="left"/>
+      <w:pPr>
+        <w:ind w:left="6120" w:hanging="360"/>
+      </w:pPr>
+      <w:rPr>
+        <w:rFonts w:ascii="Courier New" w:hAnsi="Courier New" w:cs="Courier New" w:hint="default"/>
+      </w:rPr>
+    </w:lvl>
+    <w:lvl w:ilvl="5" w:tplc="041F0005" w:tentative="1">
+      <w:start w:val="1"/>
+      <w:numFmt w:val="bullet"/>
+      <w:lvlText w:val=""/>
+      <w:lvlJc w:val="left"/>
+      <w:pPr>
+        <w:ind w:left="6840" w:hanging="360"/>
+      </w:pPr>
+      <w:rPr>
+        <w:rFonts w:ascii="Wingdings" w:hAnsi="Wingdings" w:hint="default"/>
+      </w:rPr>
+    </w:lvl>
+    <w:lvl w:ilvl="6" w:tplc="041F0001" w:tentative="1">
+      <w:start w:val="1"/>
+      <w:numFmt w:val="bullet"/>
+      <w:lvlText w:val=""/>
+      <w:lvlJc w:val="left"/>
+      <w:pPr>
+        <w:ind w:left="7560" w:hanging="360"/>
+      </w:pPr>
+      <w:rPr>
+        <w:rFonts w:ascii="Symbol" w:hAnsi="Symbol" w:hint="default"/>
+      </w:rPr>
+    </w:lvl>
+    <w:lvl w:ilvl="7" w:tplc="041F0003" w:tentative="1">
+      <w:start w:val="1"/>
+      <w:numFmt w:val="bullet"/>
+      <w:lvlText w:val="o"/>
+      <w:lvlJc w:val="left"/>
+      <w:pPr>
+        <w:ind w:left="8280" w:hanging="360"/>
+      </w:pPr>
+      <w:rPr>
+        <w:rFonts w:ascii="Courier New" w:hAnsi="Courier New" w:cs="Courier New" w:hint="default"/>
+      </w:rPr>
+    </w:lvl>
+    <w:lvl w:ilvl="8" w:tplc="041F0005" w:tentative="1">
+      <w:start w:val="1"/>
+      <w:numFmt w:val="bullet"/>
+      <w:lvlText w:val=""/>
+      <w:lvlJc w:val="left"/>
+      <w:pPr>
+        <w:ind w:left="9000" w:hanging="360"/>
+      </w:pPr>
+      <w:rPr>
+        <w:rFonts w:ascii="Wingdings" w:hAnsi="Wingdings" w:hint="default"/>
+      </w:rPr>
+    </w:lvl>
+  </w:abstractNum>
+  <w:abstractNum w:abstractNumId="12" w15:restartNumberingAfterBreak="0">
     <w:nsid w:val="73C81BAA"/>
     <w:multiLevelType w:val="multilevel"/>
     <w:tmpl w:val="E0E2D1B0"/>
@@ -3439,9 +4626,9 @@
       <w:lvlJc w:val="left"/>
       <w:pPr>
         <w:tabs>
-          <w:tab w:val="num" w:pos="720"/>
-        </w:tabs>
-        <w:ind w:left="720" w:hanging="360"/>
+          <w:tab w:val="num" w:pos="643"/>
+        </w:tabs>
+        <w:ind w:left="643" w:hanging="360"/>
       </w:pPr>
     </w:lvl>
     <w:lvl w:ilvl="1" w:tentative="1">
@@ -3541,7 +4728,7 @@
       </w:pPr>
     </w:lvl>
   </w:abstractNum>
-  <w:abstractNum w:abstractNumId="8" w15:restartNumberingAfterBreak="0">
+  <w:abstractNum w:abstractNumId="13" w15:restartNumberingAfterBreak="0">
     <w:nsid w:val="74B91D2F"/>
     <w:multiLevelType w:val="multilevel"/>
     <w:tmpl w:val="A1107AD4"/>
@@ -3552,9 +4739,9 @@
       <w:lvlJc w:val="left"/>
       <w:pPr>
         <w:tabs>
-          <w:tab w:val="num" w:pos="720"/>
-        </w:tabs>
-        <w:ind w:left="720" w:hanging="360"/>
+          <w:tab w:val="num" w:pos="643"/>
+        </w:tabs>
+        <w:ind w:left="643" w:hanging="360"/>
       </w:pPr>
       <w:rPr>
         <w:rFonts w:ascii="Symbol" w:hAnsi="Symbol" w:hint="default"/>
@@ -3690,7 +4877,7 @@
       </w:rPr>
     </w:lvl>
   </w:abstractNum>
-  <w:abstractNum w:abstractNumId="9" w15:restartNumberingAfterBreak="0">
+  <w:abstractNum w:abstractNumId="14" w15:restartNumberingAfterBreak="0">
     <w:nsid w:val="75A76515"/>
     <w:multiLevelType w:val="multilevel"/>
     <w:tmpl w:val="0B528F50"/>
@@ -3803,7 +4990,7 @@
       </w:pPr>
     </w:lvl>
   </w:abstractNum>
-  <w:abstractNum w:abstractNumId="10" w15:restartNumberingAfterBreak="0">
+  <w:abstractNum w:abstractNumId="15" w15:restartNumberingAfterBreak="0">
     <w:nsid w:val="7DFE6049"/>
     <w:multiLevelType w:val="multilevel"/>
     <w:tmpl w:val="5D5E4FD0"/>
@@ -3953,25 +5140,25 @@
     </w:lvl>
   </w:abstractNum>
   <w:num w:numId="1" w16cid:durableId="1672567088">
+    <w:abstractNumId w:val="12"/>
+  </w:num>
+  <w:num w:numId="2" w16cid:durableId="1805080305">
     <w:abstractNumId w:val="7"/>
   </w:num>
-  <w:num w:numId="2" w16cid:durableId="1805080305">
-    <w:abstractNumId w:val="5"/>
-  </w:num>
   <w:num w:numId="3" w16cid:durableId="587541326">
-    <w:abstractNumId w:val="3"/>
+    <w:abstractNumId w:val="4"/>
   </w:num>
   <w:num w:numId="4" w16cid:durableId="1194539369">
-    <w:abstractNumId w:val="6"/>
+    <w:abstractNumId w:val="9"/>
   </w:num>
   <w:num w:numId="5" w16cid:durableId="1318729594">
     <w:abstractNumId w:val="1"/>
   </w:num>
   <w:num w:numId="6" w16cid:durableId="1450078538">
-    <w:abstractNumId w:val="4"/>
+    <w:abstractNumId w:val="6"/>
   </w:num>
   <w:num w:numId="7" w16cid:durableId="1418013422">
-    <w:abstractNumId w:val="8"/>
+    <w:abstractNumId w:val="13"/>
   </w:num>
   <w:num w:numId="8" w16cid:durableId="1307322466">
     <w:abstractNumId w:val="0"/>
@@ -3980,10 +5167,25 @@
     <w:abstractNumId w:val="2"/>
   </w:num>
   <w:num w:numId="10" w16cid:durableId="797526302">
+    <w:abstractNumId w:val="15"/>
+  </w:num>
+  <w:num w:numId="11" w16cid:durableId="279117824">
+    <w:abstractNumId w:val="14"/>
+  </w:num>
+  <w:num w:numId="12" w16cid:durableId="1018896144">
+    <w:abstractNumId w:val="5"/>
+  </w:num>
+  <w:num w:numId="13" w16cid:durableId="136536276">
+    <w:abstractNumId w:val="11"/>
+  </w:num>
+  <w:num w:numId="14" w16cid:durableId="1443644529">
     <w:abstractNumId w:val="10"/>
   </w:num>
-  <w:num w:numId="11" w16cid:durableId="279117824">
-    <w:abstractNumId w:val="9"/>
+  <w:num w:numId="15" w16cid:durableId="1784836114">
+    <w:abstractNumId w:val="3"/>
+  </w:num>
+  <w:num w:numId="16" w16cid:durableId="1030305537">
+    <w:abstractNumId w:val="8"/>
   </w:num>
 </w:numbering>
 </file>
@@ -4389,6 +5591,51 @@
     <w:name w:val="Normal"/>
     <w:qFormat/>
   </w:style>
+  <w:style w:type="paragraph" w:styleId="Balk1">
+    <w:name w:val="heading 1"/>
+    <w:basedOn w:val="Normal"/>
+    <w:link w:val="Balk1Char"/>
+    <w:uiPriority w:val="9"/>
+    <w:qFormat/>
+    <w:rsid w:val="005D20DB"/>
+    <w:pPr>
+      <w:spacing w:before="100" w:beforeAutospacing="1" w:after="100" w:afterAutospacing="1" w:line="240" w:lineRule="auto"/>
+      <w:outlineLvl w:val="0"/>
+    </w:pPr>
+    <w:rPr>
+      <w:rFonts w:ascii="Times New Roman" w:eastAsia="Times New Roman" w:hAnsi="Times New Roman" w:cs="Times New Roman"/>
+      <w:b/>
+      <w:bCs/>
+      <w:kern w:val="36"/>
+      <w:sz w:val="48"/>
+      <w:szCs w:val="48"/>
+      <w:lang w:eastAsia="tr-TR"/>
+      <w14:ligatures w14:val="none"/>
+    </w:rPr>
+  </w:style>
+  <w:style w:type="paragraph" w:styleId="Balk3">
+    <w:name w:val="heading 3"/>
+    <w:basedOn w:val="Normal"/>
+    <w:next w:val="Normal"/>
+    <w:link w:val="Balk3Char"/>
+    <w:uiPriority w:val="9"/>
+    <w:semiHidden/>
+    <w:unhideWhenUsed/>
+    <w:qFormat/>
+    <w:rsid w:val="00C6634E"/>
+    <w:pPr>
+      <w:keepNext/>
+      <w:keepLines/>
+      <w:spacing w:before="40" w:after="0"/>
+      <w:outlineLvl w:val="2"/>
+    </w:pPr>
+    <w:rPr>
+      <w:rFonts w:asciiTheme="majorHAnsi" w:eastAsiaTheme="majorEastAsia" w:hAnsiTheme="majorHAnsi" w:cstheme="majorBidi"/>
+      <w:color w:val="1F3763" w:themeColor="accent1" w:themeShade="7F"/>
+      <w:sz w:val="24"/>
+      <w:szCs w:val="24"/>
+    </w:rPr>
+  </w:style>
   <w:style w:type="character" w:default="1" w:styleId="VarsaylanParagrafYazTipi">
     <w:name w:val="Default Paragraph Font"/>
     <w:uiPriority w:val="1"/>
@@ -4549,6 +5796,54 @@
     <w:link w:val="AltBilgi"/>
     <w:uiPriority w:val="99"/>
     <w:rsid w:val="00237738"/>
+  </w:style>
+  <w:style w:type="character" w:customStyle="1" w:styleId="Balk1Char">
+    <w:name w:val="Başlık 1 Char"/>
+    <w:basedOn w:val="VarsaylanParagrafYazTipi"/>
+    <w:link w:val="Balk1"/>
+    <w:uiPriority w:val="9"/>
+    <w:rsid w:val="005D20DB"/>
+    <w:rPr>
+      <w:rFonts w:ascii="Times New Roman" w:eastAsia="Times New Roman" w:hAnsi="Times New Roman" w:cs="Times New Roman"/>
+      <w:b/>
+      <w:bCs/>
+      <w:kern w:val="36"/>
+      <w:sz w:val="48"/>
+      <w:szCs w:val="48"/>
+      <w:lang w:eastAsia="tr-TR"/>
+      <w14:ligatures w14:val="none"/>
+    </w:rPr>
+  </w:style>
+  <w:style w:type="character" w:customStyle="1" w:styleId="brand-name">
+    <w:name w:val="brand-name"/>
+    <w:basedOn w:val="VarsaylanParagrafYazTipi"/>
+    <w:rsid w:val="005D20DB"/>
+  </w:style>
+  <w:style w:type="character" w:styleId="Kpr">
+    <w:name w:val="Hyperlink"/>
+    <w:basedOn w:val="VarsaylanParagrafYazTipi"/>
+    <w:uiPriority w:val="99"/>
+    <w:semiHidden/>
+    <w:unhideWhenUsed/>
+    <w:rsid w:val="005D20DB"/>
+    <w:rPr>
+      <w:color w:val="0000FF"/>
+      <w:u w:val="single"/>
+    </w:rPr>
+  </w:style>
+  <w:style w:type="character" w:customStyle="1" w:styleId="Balk3Char">
+    <w:name w:val="Başlık 3 Char"/>
+    <w:basedOn w:val="VarsaylanParagrafYazTipi"/>
+    <w:link w:val="Balk3"/>
+    <w:uiPriority w:val="9"/>
+    <w:semiHidden/>
+    <w:rsid w:val="00C6634E"/>
+    <w:rPr>
+      <w:rFonts w:asciiTheme="majorHAnsi" w:eastAsiaTheme="majorEastAsia" w:hAnsiTheme="majorHAnsi" w:cstheme="majorBidi"/>
+      <w:color w:val="1F3763" w:themeColor="accent1" w:themeShade="7F"/>
+      <w:sz w:val="24"/>
+      <w:szCs w:val="24"/>
+    </w:rPr>
   </w:style>
 </w:styles>
 </file>

</xml_diff>